<commit_message>
Metadata control from google sheet
Metadata pulled from google sheet, fly name and test names autopopulate, test protocol works, google sheet button works, time elapsed and remaining added to run GUI
</commit_message>
<xml_diff>
--- a/G4_Protocol_Designer/User_Instructions.docx
+++ b/G4_Protocol_Designer/User_Instructions.docx
@@ -1,6 +1,6 @@
 
 <file path=word/document.xml><?xml version="1.0" encoding="utf-8"?>
-<w:document xmlns:wpc="http://schemas.microsoft.com/office/word/2010/wordprocessingCanvas" xmlns:cx="http://schemas.microsoft.com/office/drawing/2014/chartex" xmlns:cx1="http://schemas.microsoft.com/office/drawing/2015/9/8/chartex" xmlns:cx2="http://schemas.microsoft.com/office/drawing/2015/10/21/chartex" xmlns:mc="http://schemas.openxmlformats.org/markup-compatibility/2006" xmlns:o="urn:schemas-microsoft-com:office:office" xmlns:r="http://schemas.openxmlformats.org/officeDocument/2006/relationships" xmlns:m="http://schemas.openxmlformats.org/officeDocument/2006/math" xmlns:v="urn:schemas-microsoft-com:vml" xmlns:wp14="http://schemas.microsoft.com/office/word/2010/wordprocessingDrawing" xmlns:wp="http://schemas.openxmlformats.org/drawingml/2006/wordprocessingDrawing" xmlns:w10="urn:schemas-microsoft-com:office:word" xmlns:w="http://schemas.openxmlformats.org/wordprocessingml/2006/main" xmlns:w14="http://schemas.microsoft.com/office/word/2010/wordml" xmlns:w15="http://schemas.microsoft.com/office/word/2012/wordml" xmlns:w16se="http://schemas.microsoft.com/office/word/2015/wordml/symex" xmlns:wpg="http://schemas.microsoft.com/office/word/2010/wordprocessingGroup" xmlns:wpi="http://schemas.microsoft.com/office/word/2010/wordprocessingInk" xmlns:wne="http://schemas.microsoft.com/office/word/2006/wordml" xmlns:wps="http://schemas.microsoft.com/office/word/2010/wordprocessingShape" mc:Ignorable="w14 w15 w16se wp14">
+<w:document xmlns:wpc="http://schemas.microsoft.com/office/word/2010/wordprocessingCanvas" xmlns:mc="http://schemas.openxmlformats.org/markup-compatibility/2006" xmlns:o="urn:schemas-microsoft-com:office:office" xmlns:r="http://schemas.openxmlformats.org/officeDocument/2006/relationships" xmlns:m="http://schemas.openxmlformats.org/officeDocument/2006/math" xmlns:v="urn:schemas-microsoft-com:vml" xmlns:wp14="http://schemas.microsoft.com/office/word/2010/wordprocessingDrawing" xmlns:wp="http://schemas.openxmlformats.org/drawingml/2006/wordprocessingDrawing" xmlns:w10="urn:schemas-microsoft-com:office:word" xmlns:w="http://schemas.openxmlformats.org/wordprocessingml/2006/main" xmlns:w14="http://schemas.microsoft.com/office/word/2010/wordml" xmlns:wpg="http://schemas.microsoft.com/office/word/2010/wordprocessingGroup" xmlns:wpi="http://schemas.microsoft.com/office/word/2010/wordprocessingInk" xmlns:wne="http://schemas.microsoft.com/office/word/2006/wordml" xmlns:wps="http://schemas.microsoft.com/office/word/2010/wordprocessingShape" mc:Ignorable="w14 wp14">
   <w:body>
     <w:p>
       <w:r>
@@ -234,7 +234,7 @@
       <w:r>
         <w:t xml:space="preserve"> repository at </w:t>
       </w:r>
-      <w:hyperlink r:id="rId5" w:history="1">
+      <w:hyperlink r:id="rId6" w:history="1">
         <w:r>
           <w:rPr>
             <w:rStyle w:val="Hyperlink"/>
@@ -254,15 +254,7 @@
         <w:ind w:firstLine="360"/>
       </w:pPr>
       <w:r>
-        <w:t>You must also add your configuration file to your MATLAB path. It should be saved at C:\Program Files (x</w:t>
-      </w:r>
-      <w:proofErr w:type="gramStart"/>
-      <w:r>
-        <w:t>86)\</w:t>
-      </w:r>
-      <w:proofErr w:type="gramEnd"/>
-      <w:r>
-        <w:t>HHMI G4\Support Files\HHMI Panels Configuration.ini.  If you don’t have this, please see the Software Setup section of G4_Getting_Started.docx.</w:t>
+        <w:t>You must also add your configuration file to your MATLAB path. It should be saved at C:\Program Files (x86)\HHMI G4\Support Files\HHMI Panels Configuration.ini.  If you don’t have this, please see the Software Setup section of G4_Getting_Started.docx.</w:t>
       </w:r>
     </w:p>
     <w:p>
@@ -416,15 +408,15 @@
         <w:ind w:firstLine="720"/>
       </w:pPr>
       <w:r>
-        <w:t xml:space="preserve">Note: Keep in mind, if you already have </w:t>
+        <w:t xml:space="preserve">Note: Keep in </w:t>
       </w:r>
       <w:proofErr w:type="gramStart"/>
       <w:r>
-        <w:t>a .g</w:t>
+        <w:t>mind,</w:t>
       </w:r>
       <w:proofErr w:type="gramEnd"/>
       <w:r>
-        <w:t xml:space="preserve">4p file saved and ready to run, you can open the protocol conductor directly instead of using the designer. </w:t>
+        <w:t xml:space="preserve"> if you already have a .g4p file saved and ready to run, you can open the protocol conductor directly instead of using the designer. </w:t>
       </w:r>
     </w:p>
     <w:p>
@@ -462,7 +454,7 @@
                     <pic:cNvPicPr/>
                   </pic:nvPicPr>
                   <pic:blipFill>
-                    <a:blip r:embed="rId6" cstate="print">
+                    <a:blip r:embed="rId7" cstate="print">
                       <a:extLst>
                         <a:ext uri="{28A0092B-C50C-407E-A947-70E740481C1C}">
                           <a14:useLocalDpi xmlns:a14="http://schemas.microsoft.com/office/drawing/2010/main" val="0"/>
@@ -526,15 +518,7 @@
       </w:r>
       <w:proofErr w:type="spellEnd"/>
       <w:r>
-        <w:t xml:space="preserve"> file produced with every experiment. Go to File, </w:t>
-      </w:r>
-      <w:proofErr w:type="gramStart"/>
-      <w:r>
-        <w:t>Import</w:t>
-      </w:r>
-      <w:proofErr w:type="gramEnd"/>
-      <w:r>
-        <w:t xml:space="preserve"> at the top left of the application. A dialog box will appear asking if want to import a folder or file. If you import a folder, such as a folder of patterns or an experiment folder, the application will import, or attempt to import, everything in that folder. You can also import patterns or functions individually, one file at a time. </w:t>
+        <w:t xml:space="preserve"> file produced with every experiment. Go to File, Import at the top left of the application. A dialog box will appear asking if want to import a folder or file. If you import a folder, such as a folder of patterns or an experiment folder, the application will import, or attempt to import, everything in that folder. You can also import patterns or functions individually, one file at a time. </w:t>
       </w:r>
     </w:p>
     <w:p>
@@ -616,7 +600,7 @@
                     <pic:cNvPicPr/>
                   </pic:nvPicPr>
                   <pic:blipFill>
-                    <a:blip r:embed="rId7" cstate="print">
+                    <a:blip r:embed="rId8" cstate="print">
                       <a:extLst>
                         <a:ext uri="{28A0092B-C50C-407E-A947-70E740481C1C}">
                           <a14:useLocalDpi xmlns:a14="http://schemas.microsoft.com/office/drawing/2010/main" val="0"/>
@@ -702,15 +686,7 @@
     <w:p>
       <w:r>
         <w:tab/>
-        <w:t xml:space="preserve">If you select a trial in the block, then go to File – Copy </w:t>
-      </w:r>
-      <w:proofErr w:type="gramStart"/>
-      <w:r>
-        <w:t>To</w:t>
-      </w:r>
-      <w:proofErr w:type="gramEnd"/>
-      <w:r>
-        <w:t>, you can copy that trial into the pre-trial, inter-trial, and/or post-trial spaces. File – Set Selected w</w:t>
+        <w:t>If you select a trial in the block, then go to File – Copy To, you can copy that trial into the pre-trial, inter-trial, and/or post-trial spaces. File – Set Selected w</w:t>
       </w:r>
       <w:r>
         <w:t xml:space="preserve">ill let you type in the values </w:t>
@@ -779,7 +755,7 @@
                     <pic:cNvPicPr/>
                   </pic:nvPicPr>
                   <pic:blipFill>
-                    <a:blip r:embed="rId8" cstate="print">
+                    <a:blip r:embed="rId9" cstate="print">
                       <a:extLst>
                         <a:ext uri="{28A0092B-C50C-407E-A947-70E740481C1C}">
                           <a14:useLocalDpi xmlns:a14="http://schemas.microsoft.com/office/drawing/2010/main" val="0"/>
@@ -928,15 +904,7 @@
       </w:r>
       <w:proofErr w:type="spellEnd"/>
       <w:r>
-        <w:t xml:space="preserve"> file </w:t>
-      </w:r>
-      <w:proofErr w:type="gramStart"/>
-      <w:r>
-        <w:t>and .g</w:t>
-      </w:r>
-      <w:proofErr w:type="gramEnd"/>
-      <w:r>
-        <w:t xml:space="preserve">4p file. </w:t>
+        <w:t xml:space="preserve"> file and .g4p file. </w:t>
       </w:r>
     </w:p>
     <w:p>
@@ -953,45 +921,21 @@
         <w:t>Opening an experiment.</w:t>
       </w:r>
       <w:r>
-        <w:t xml:space="preserve"> When you go to File – Open, you’ll see one or more options. </w:t>
+        <w:t xml:space="preserve"> When you go to File – Open, you’ll see one or more options. “.g4p file” is the first. Click this if you want to open an experiment file not listed. When you open an experiment, you should browse to the .g4p file inside the experiment folder and open that. Everything in the folder will automatically be imported. </w:t>
+      </w:r>
+    </w:p>
+    <w:p>
+      <w:r>
+        <w:tab/>
+        <w:t xml:space="preserve">Below the “.g4p </w:t>
       </w:r>
       <w:proofErr w:type="gramStart"/>
       <w:r>
-        <w:t>“.g</w:t>
+        <w:t>file”</w:t>
       </w:r>
       <w:proofErr w:type="gramEnd"/>
       <w:r>
-        <w:t xml:space="preserve">4p file” is the first. Click this if you want to open an experiment file not listed. When you open an experiment, you should browse to </w:t>
-      </w:r>
-      <w:proofErr w:type="gramStart"/>
-      <w:r>
-        <w:t>the .g</w:t>
-      </w:r>
-      <w:proofErr w:type="gramEnd"/>
-      <w:r>
-        <w:t xml:space="preserve">4p file inside the experiment folder and open that. Everything in the folder will automatically be imported. </w:t>
-      </w:r>
-    </w:p>
-    <w:p>
-      <w:r>
-        <w:tab/>
-        <w:t xml:space="preserve">Below the </w:t>
-      </w:r>
-      <w:proofErr w:type="gramStart"/>
-      <w:r>
-        <w:t>“.g</w:t>
-      </w:r>
-      <w:proofErr w:type="gramEnd"/>
-      <w:r>
-        <w:t xml:space="preserve">4p file” option may be listed up to four experiment names. These are the four most recently </w:t>
-      </w:r>
-      <w:proofErr w:type="gramStart"/>
-      <w:r>
-        <w:t>opened .g</w:t>
-      </w:r>
-      <w:proofErr w:type="gramEnd"/>
-      <w:r>
-        <w:t xml:space="preserve">4p files, and if you want to open one of them again, just click the name it will open automatically. When you first start using this software, there will be no recently opened files to list here, but they will appear as you use the software. </w:t>
+        <w:t xml:space="preserve"> option may be listed up to four experiment names. These are the four most recently opened .g4p files, and if you want to open one of them again, just click the name it will open automatically. When you first start using this software, there will be no recently opened files to list here, but they will appear as you use the software. </w:t>
       </w:r>
     </w:p>
     <w:p>
@@ -1074,7 +1018,7 @@
                     <pic:cNvPicPr/>
                   </pic:nvPicPr>
                   <pic:blipFill>
-                    <a:blip r:embed="rId9" cstate="print">
+                    <a:blip r:embed="rId10" cstate="print">
                       <a:extLst>
                         <a:ext uri="{28A0092B-C50C-407E-A947-70E740481C1C}">
                           <a14:useLocalDpi xmlns:a14="http://schemas.microsoft.com/office/drawing/2010/main" val="0"/>
@@ -1187,8 +1131,6 @@
         </w:rPr>
         <w:t>The Experiment Conductor</w:t>
       </w:r>
-      <w:bookmarkStart w:id="7" w:name="_GoBack"/>
-      <w:bookmarkEnd w:id="7"/>
     </w:p>
     <w:bookmarkEnd w:id="6"/>
     <w:p>
@@ -1226,7 +1168,7 @@
                     <pic:cNvPicPr/>
                   </pic:nvPicPr>
                   <pic:blipFill>
-                    <a:blip r:embed="rId10" cstate="print">
+                    <a:blip r:embed="rId11" cstate="print">
                       <a:extLst>
                         <a:ext uri="{28A0092B-C50C-407E-A947-70E740481C1C}">
                           <a14:useLocalDpi xmlns:a14="http://schemas.microsoft.com/office/drawing/2010/main" val="0"/>
@@ -1362,7 +1304,23 @@
         <w:t>-</w:t>
       </w:r>
       <w:r>
-        <w:t xml:space="preserve">populate. Note that operating systems other than Windows may not automatically populate the experimenter name. Please fill in anything not already there. </w:t>
+        <w:t xml:space="preserve">populate. Note that operating systems other than Windows may not automatically populate the experimenter name. </w:t>
+      </w:r>
+      <w:proofErr w:type="gramStart"/>
+      <w:r>
+        <w:t>Also</w:t>
+      </w:r>
+      <w:proofErr w:type="gramEnd"/>
+      <w:r>
+        <w:t xml:space="preserve"> note that most of the metadata appears in the form of drop down lists, to avoid typos or other incorrect metadata. If the value you need is not there, click the “Open Google Sheet” button below the metadata panel. This will take you to the google </w:t>
+      </w:r>
+      <w:proofErr w:type="gramStart"/>
+      <w:r>
+        <w:t>sheet which</w:t>
+      </w:r>
+      <w:proofErr w:type="gramEnd"/>
+      <w:r>
+        <w:t xml:space="preserve"> contains all possible metadata options. You can add your new value to the appropriate list there. </w:t>
       </w:r>
     </w:p>
     <w:p>
@@ -1374,6 +1332,56 @@
         </w:numPr>
       </w:pPr>
       <w:r>
+        <w:t>If you click “Open google sheet” and nothing happens or you get an error that says, ‘</w:t>
+      </w:r>
+      <w:r>
+        <w:t>'cmd.exe' is not recognized</w:t>
+      </w:r>
+      <w:r>
+        <w:t xml:space="preserve">’, try running this command in the </w:t>
+      </w:r>
+      <w:proofErr w:type="spellStart"/>
+      <w:r>
+        <w:t>matlab</w:t>
+      </w:r>
+      <w:proofErr w:type="spellEnd"/>
+      <w:r>
+        <w:t xml:space="preserve">  command line: “</w:t>
+      </w:r>
+      <w:proofErr w:type="spellStart"/>
+      <w:r>
+        <w:t>setenv</w:t>
+      </w:r>
+      <w:proofErr w:type="spellEnd"/>
+      <w:r>
+        <w:t>('PATH', [</w:t>
+      </w:r>
+      <w:proofErr w:type="spellStart"/>
+      <w:r>
+        <w:t>getenv</w:t>
+      </w:r>
+      <w:proofErr w:type="spellEnd"/>
+      <w:r>
+        <w:t>('PATH') ';C:\Windows\system32'])</w:t>
+      </w:r>
+      <w:r>
+        <w:t>”</w:t>
+      </w:r>
+      <w:r>
+        <w:br/>
+      </w:r>
+      <w:bookmarkStart w:id="7" w:name="_GoBack"/>
+      <w:bookmarkEnd w:id="7"/>
+    </w:p>
+    <w:p>
+      <w:pPr>
+        <w:pStyle w:val="ListParagraph"/>
+        <w:numPr>
+          <w:ilvl w:val="0"/>
+          <w:numId w:val="6"/>
+        </w:numPr>
+      </w:pPr>
+      <w:r>
         <w:t>Please note that you cannot change the experiment name in the conductor. The designer, if it is open, and the conductor share the same underlying experiment. If you change the experiment in the designer, it will change in the conductor, but if you have opened the conductor independently, it will not. For this reason, changing the experiment name in the conductor could lead to confusion as to which is experiment is actually loaded. If you must ma</w:t>
       </w:r>
       <w:r>
@@ -1391,15 +1399,15 @@
         <w:t xml:space="preserve">The progress bar. </w:t>
       </w:r>
       <w:r>
-        <w:t xml:space="preserve"> You’ll notice in the image </w:t>
+        <w:t xml:space="preserve"> </w:t>
       </w:r>
       <w:proofErr w:type="gramStart"/>
       <w:r>
-        <w:t>above,</w:t>
+        <w:t>You’ll</w:t>
       </w:r>
       <w:proofErr w:type="gramEnd"/>
       <w:r>
-        <w:t xml:space="preserve"> the progress bar is split into two halves. A vertical bar will denote the end of each repetition. The more repetitions your experiment has, the more bars there will be. When you start running an experiment, text will appear above the progress bar, telling which trial in which repetition is running at any given time. </w:t>
+        <w:t xml:space="preserve"> notice in the image above, the progress bar is split into two halves. A vertical bar will denote the end of each repetition. The more repetitions your experiment has, the more bars there will be. When you start running an experiment, text will appear above the progress bar, telling which trial in which repetition is running at any given time. </w:t>
       </w:r>
     </w:p>
     <w:p>
@@ -1410,7 +1418,11 @@
         <w:t xml:space="preserve">Trial Data. </w:t>
       </w:r>
       <w:r>
-        <w:t xml:space="preserve">Below the progress bar will be the parameters for the trial currently running on the screen. You’ll notice that the Pattern, position function, and AO functions give numbers, not file names. This is the value being sent to the screens. If ‘Pattern_0008’ is the fourth pattern in the patterns field of </w:t>
+        <w:t xml:space="preserve">Below the progress bar will be the parameters for the trial currently running on the screen. You’ll notice that the Pattern, position function, and AO functions give numbers, not file names. This is </w:t>
+      </w:r>
+      <w:r>
+        <w:lastRenderedPageBreak/>
+        <w:t xml:space="preserve">the value being sent to the screens. If ‘Pattern_0008’ is the fourth pattern in the patterns field of </w:t>
       </w:r>
       <w:proofErr w:type="spellStart"/>
       <w:r>
@@ -1442,11 +1454,7 @@
         <w:t xml:space="preserve">Run the experiment. </w:t>
       </w:r>
       <w:r>
-        <w:t xml:space="preserve">When you are ready to go, hit the ‘Run Experiment’ button. It will take a few seconds to connect to the G4 Host, but when everything is ready, a dialog box will pop up asking you to </w:t>
-      </w:r>
-      <w:r>
-        <w:lastRenderedPageBreak/>
-        <w:t xml:space="preserve">‘Start’ or ‘Cancel.’ If you entered a duration of zero for your pre-trial, don’t forget you will need to hit a button to make the experiment go past the pre-trial. </w:t>
+        <w:t xml:space="preserve">When you are ready to go, hit the ‘Run Experiment’ button. It will take a few seconds to connect to the G4 Host, but when everything is ready, a dialog box will pop up asking you to ‘Start’ or ‘Cancel.’ If you entered a duration of zero for your pre-trial, don’t forget you will need to hit a button to make the experiment go past the pre-trial. </w:t>
       </w:r>
     </w:p>
     <w:p>
@@ -1482,18 +1490,10 @@
         <w:t>The conductor can also be opened on its own, without</w:t>
       </w:r>
       <w:r>
-        <w:t xml:space="preserve"> going through the experiment designer. To open the conductor directly, run the ‘G4_Experiment_Conductor.m’ file in ‘G4_Display_Tools\G4_Protocol_Designer’. If you open the conductor this way, then you will need to go to File – Open to open </w:t>
-      </w:r>
-      <w:proofErr w:type="gramStart"/>
-      <w:r>
-        <w:t xml:space="preserve">the </w:t>
-      </w:r>
-      <w:r>
-        <w:t>.g</w:t>
-      </w:r>
-      <w:proofErr w:type="gramEnd"/>
-      <w:r>
-        <w:t xml:space="preserve">4p file </w:t>
+        <w:t xml:space="preserve"> going through the experiment designer. To open the conductor directly, run the ‘G4_Experiment_Conductor.m’ file in ‘G4_Display_Tools\G4_Protocol_Designer’. If you open the conductor this way, then you will need to go to File – Open to open the </w:t>
+      </w:r>
+      <w:r>
+        <w:t xml:space="preserve">.g4p file </w:t>
       </w:r>
       <w:r>
         <w:t>you want to run.</w:t>
@@ -1577,19 +1577,20 @@
         <w:t xml:space="preserve">The run protocol. </w:t>
       </w:r>
       <w:r>
-        <w:t xml:space="preserve">The run protocol does not refer to </w:t>
+        <w:t xml:space="preserve">The run protocol does not refer to the .g4p file, but refers to the way in which the experiment parameters in the .g4p file </w:t>
       </w:r>
       <w:proofErr w:type="gramStart"/>
       <w:r>
-        <w:t>the .g</w:t>
+        <w:t>are relayed</w:t>
       </w:r>
       <w:proofErr w:type="gramEnd"/>
       <w:r>
-        <w:t xml:space="preserve">4p file, but refers to the way in which the experiment parameters in the .g4p file are relayed to the screens. For example, in the default run protocol, no inter-trial is run before the first block trial or after the last, though an inter-trial is run between repetitions of the block trials. If you wanted to change this, you could edit the default run protocol (not recommended) or save a new run protocol with this change (recommended). Please only do this if you are comfortable writing MATLAB scripts to run experiments on the LED arena, and never delete the default run protocol. </w:t>
-      </w:r>
-    </w:p>
-    <w:p>
-      <w:r>
+        <w:t xml:space="preserve"> to the screens. For example, in the default run protocol, no inter-trial is run before the first block trial or after the last, though an inter-trial is run between repetitions of the block trials. If you wanted to change this, you could edit the default run protocol (not recommended) or save a new run protocol with this change (recommended). Please only do this if you are comfortable writing MATLAB scripts to run experiments on the LED arena, and never delete the default run protocol. </w:t>
+      </w:r>
+    </w:p>
+    <w:p>
+      <w:r>
+        <w:lastRenderedPageBreak/>
         <w:t xml:space="preserve">If you create your own run protocol, please do not forget that you must change the path in the conductor to your new file. </w:t>
       </w:r>
     </w:p>
@@ -1627,7 +1628,6 @@
           <w:sz w:val="28"/>
           <w:szCs w:val="28"/>
         </w:rPr>
-        <w:lastRenderedPageBreak/>
         <w:t xml:space="preserve"> </w:t>
       </w:r>
       <w:r>
@@ -1662,15 +1662,15 @@
         <w:t>“You must select a trial” or “Only one trial may be selected.”</w:t>
       </w:r>
       <w:r>
-        <w:t xml:space="preserve"> Much of the functionality in the designer, like Add Trial, </w:t>
+        <w:t xml:space="preserve"> Much of the functionality in the designer, like Add Trial, Shift up and down, preview, and more </w:t>
       </w:r>
       <w:proofErr w:type="gramStart"/>
       <w:r>
-        <w:t>Shift</w:t>
+        <w:t>can only be performed</w:t>
       </w:r>
       <w:proofErr w:type="gramEnd"/>
       <w:r>
-        <w:t xml:space="preserve"> up and down, preview, and more can only be performed on one trial at a time. If you get this error, scroll through all your trials and make sure a second one isn’t selected somewhere. </w:t>
+        <w:t xml:space="preserve"> on one trial at a time. If you get this error, scroll through all your trials and make sure a second one isn’t selected somewhere. </w:t>
       </w:r>
     </w:p>
     <w:p>
@@ -1815,7 +1815,11 @@
         <w:t>. Could not open file HHMI Panels Configuration.ini.”</w:t>
       </w:r>
       <w:r>
-        <w:t xml:space="preserve"> If you get this error message regarding the configuration file or any other important file, check that the path to this file is correct in your settings file, and make sure the file is on your MATLAB path. If you get this file regarding the G4_Protocol_Designer_Settings.m file, make sure it is located in ‘G4_Display_Tools\G4_Protocol_Designer’. Do not move it from this location. If you get this error regarding the ‘recently_opened_g4p_files.m’ file, please make sure it is located in ‘G4_Display_Tools\G4_Protocol_Designer\</w:t>
+        <w:t xml:space="preserve"> If you get this error message regarding the configuration file or any other important file, check that the path to this file is correct in your settings file, and make sure the file is on your MATLAB path. If you get this file regarding the G4_Protocol_Designer_Settings.m file, make sure it is located in ‘G4_Display_Tools\G4_Protocol_Designer’. Do not move it from this location. If you get this error </w:t>
+      </w:r>
+      <w:r>
+        <w:lastRenderedPageBreak/>
+        <w:t>regarding the ‘recently_opened_g4p_files.m’ file, please make sure it is located in ‘G4_Display_Tools\G4_Protocol_Designer\</w:t>
       </w:r>
       <w:proofErr w:type="spellStart"/>
       <w:r>
@@ -1855,7 +1859,6 @@
     </w:p>
     <w:p>
       <w:r>
-        <w:lastRenderedPageBreak/>
         <w:t>DO NOT move any files out of their original locations within the G4_Display_Tools folder (though you can save that folder wherever you like, as long as it is added to your MATLAB path)</w:t>
       </w:r>
     </w:p>
@@ -1908,8 +1911,8 @@
 </file>
 
 <file path=word/numbering.xml><?xml version="1.0" encoding="utf-8"?>
-<w:numbering xmlns:wpc="http://schemas.microsoft.com/office/word/2010/wordprocessingCanvas" xmlns:cx="http://schemas.microsoft.com/office/drawing/2014/chartex" xmlns:cx1="http://schemas.microsoft.com/office/drawing/2015/9/8/chartex" xmlns:cx2="http://schemas.microsoft.com/office/drawing/2015/10/21/chartex" xmlns:mc="http://schemas.openxmlformats.org/markup-compatibility/2006" xmlns:o="urn:schemas-microsoft-com:office:office" xmlns:r="http://schemas.openxmlformats.org/officeDocument/2006/relationships" xmlns:m="http://schemas.openxmlformats.org/officeDocument/2006/math" xmlns:v="urn:schemas-microsoft-com:vml" xmlns:wp14="http://schemas.microsoft.com/office/word/2010/wordprocessingDrawing" xmlns:wp="http://schemas.openxmlformats.org/drawingml/2006/wordprocessingDrawing" xmlns:w10="urn:schemas-microsoft-com:office:word" xmlns:w="http://schemas.openxmlformats.org/wordprocessingml/2006/main" xmlns:w14="http://schemas.microsoft.com/office/word/2010/wordml" xmlns:w15="http://schemas.microsoft.com/office/word/2012/wordml" xmlns:w16se="http://schemas.microsoft.com/office/word/2015/wordml/symex" xmlns:wpg="http://schemas.microsoft.com/office/word/2010/wordprocessingGroup" xmlns:wpi="http://schemas.microsoft.com/office/word/2010/wordprocessingInk" xmlns:wne="http://schemas.microsoft.com/office/word/2006/wordml" xmlns:wps="http://schemas.microsoft.com/office/word/2010/wordprocessingShape" mc:Ignorable="w14 w15 w16se wp14">
-  <w:abstractNum w:abstractNumId="0" w15:restartNumberingAfterBreak="0">
+<w:numbering xmlns:wpc="http://schemas.microsoft.com/office/word/2010/wordprocessingCanvas" xmlns:mc="http://schemas.openxmlformats.org/markup-compatibility/2006" xmlns:o="urn:schemas-microsoft-com:office:office" xmlns:r="http://schemas.openxmlformats.org/officeDocument/2006/relationships" xmlns:m="http://schemas.openxmlformats.org/officeDocument/2006/math" xmlns:v="urn:schemas-microsoft-com:vml" xmlns:wp14="http://schemas.microsoft.com/office/word/2010/wordprocessingDrawing" xmlns:wp="http://schemas.openxmlformats.org/drawingml/2006/wordprocessingDrawing" xmlns:w10="urn:schemas-microsoft-com:office:word" xmlns:w="http://schemas.openxmlformats.org/wordprocessingml/2006/main" xmlns:w14="http://schemas.microsoft.com/office/word/2010/wordml" xmlns:wpg="http://schemas.microsoft.com/office/word/2010/wordprocessingGroup" xmlns:wpi="http://schemas.microsoft.com/office/word/2010/wordprocessingInk" xmlns:wne="http://schemas.microsoft.com/office/word/2006/wordml" xmlns:wps="http://schemas.microsoft.com/office/word/2010/wordprocessingShape" mc:Ignorable="w14 wp14">
+  <w:abstractNum w:abstractNumId="0">
     <w:nsid w:val="2E645E55"/>
     <w:multiLevelType w:val="hybridMultilevel"/>
     <w:tmpl w:val="F10C099A"/>
@@ -2022,7 +2025,7 @@
       </w:rPr>
     </w:lvl>
   </w:abstractNum>
-  <w:abstractNum w:abstractNumId="1" w15:restartNumberingAfterBreak="0">
+  <w:abstractNum w:abstractNumId="1">
     <w:nsid w:val="3B8E7C4C"/>
     <w:multiLevelType w:val="hybridMultilevel"/>
     <w:tmpl w:val="A33CBB2E"/>
@@ -2134,7 +2137,7 @@
       </w:rPr>
     </w:lvl>
   </w:abstractNum>
-  <w:abstractNum w:abstractNumId="2" w15:restartNumberingAfterBreak="0">
+  <w:abstractNum w:abstractNumId="2">
     <w:nsid w:val="43264871"/>
     <w:multiLevelType w:val="hybridMultilevel"/>
     <w:tmpl w:val="C96CE9F6"/>
@@ -2220,7 +2223,7 @@
       </w:pPr>
     </w:lvl>
   </w:abstractNum>
-  <w:abstractNum w:abstractNumId="3" w15:restartNumberingAfterBreak="0">
+  <w:abstractNum w:abstractNumId="3">
     <w:nsid w:val="5C45064F"/>
     <w:multiLevelType w:val="hybridMultilevel"/>
     <w:tmpl w:val="908A7322"/>
@@ -2333,7 +2336,7 @@
       </w:rPr>
     </w:lvl>
   </w:abstractNum>
-  <w:abstractNum w:abstractNumId="4" w15:restartNumberingAfterBreak="0">
+  <w:abstractNum w:abstractNumId="4">
     <w:nsid w:val="60F56493"/>
     <w:multiLevelType w:val="hybridMultilevel"/>
     <w:tmpl w:val="3A5C6D6E"/>
@@ -2419,7 +2422,7 @@
       </w:pPr>
     </w:lvl>
   </w:abstractNum>
-  <w:abstractNum w:abstractNumId="5" w15:restartNumberingAfterBreak="0">
+  <w:abstractNum w:abstractNumId="5">
     <w:nsid w:val="7918661D"/>
     <w:multiLevelType w:val="hybridMultilevel"/>
     <w:tmpl w:val="5B18394A"/>
@@ -2530,7 +2533,7 @@
 </file>
 
 <file path=word/styles.xml><?xml version="1.0" encoding="utf-8"?>
-<w:styles xmlns:mc="http://schemas.openxmlformats.org/markup-compatibility/2006" xmlns:r="http://schemas.openxmlformats.org/officeDocument/2006/relationships" xmlns:w="http://schemas.openxmlformats.org/wordprocessingml/2006/main" xmlns:w14="http://schemas.microsoft.com/office/word/2010/wordml" xmlns:w15="http://schemas.microsoft.com/office/word/2012/wordml" xmlns:w16se="http://schemas.microsoft.com/office/word/2015/wordml/symex" mc:Ignorable="w14 w15 w16se">
+<w:styles xmlns:mc="http://schemas.openxmlformats.org/markup-compatibility/2006" xmlns:r="http://schemas.openxmlformats.org/officeDocument/2006/relationships" xmlns:w="http://schemas.openxmlformats.org/wordprocessingml/2006/main" xmlns:w14="http://schemas.microsoft.com/office/word/2010/wordml" mc:Ignorable="w14">
   <w:docDefaults>
     <w:rPrDefault>
       <w:rPr>
@@ -2546,379 +2549,144 @@
       </w:pPr>
     </w:pPrDefault>
   </w:docDefaults>
-  <w:latentStyles w:defLockedState="0" w:defUIPriority="99" w:defSemiHidden="0" w:defUnhideWhenUsed="0" w:defQFormat="0" w:count="372">
-    <w:lsdException w:name="Normal" w:uiPriority="0" w:qFormat="1"/>
-    <w:lsdException w:name="heading 1" w:uiPriority="9" w:qFormat="1"/>
-    <w:lsdException w:name="heading 2" w:semiHidden="1" w:uiPriority="9" w:unhideWhenUsed="1" w:qFormat="1"/>
-    <w:lsdException w:name="heading 3" w:semiHidden="1" w:uiPriority="9" w:unhideWhenUsed="1" w:qFormat="1"/>
-    <w:lsdException w:name="heading 4" w:semiHidden="1" w:uiPriority="9" w:unhideWhenUsed="1" w:qFormat="1"/>
-    <w:lsdException w:name="heading 5" w:semiHidden="1" w:uiPriority="9" w:unhideWhenUsed="1" w:qFormat="1"/>
-    <w:lsdException w:name="heading 6" w:semiHidden="1" w:uiPriority="9" w:unhideWhenUsed="1" w:qFormat="1"/>
-    <w:lsdException w:name="heading 7" w:semiHidden="1" w:uiPriority="9" w:unhideWhenUsed="1" w:qFormat="1"/>
-    <w:lsdException w:name="heading 8" w:semiHidden="1" w:uiPriority="9" w:unhideWhenUsed="1" w:qFormat="1"/>
-    <w:lsdException w:name="heading 9" w:semiHidden="1" w:uiPriority="9" w:unhideWhenUsed="1" w:qFormat="1"/>
-    <w:lsdException w:name="index 1" w:semiHidden="1" w:unhideWhenUsed="1"/>
-    <w:lsdException w:name="index 2" w:semiHidden="1" w:unhideWhenUsed="1"/>
-    <w:lsdException w:name="index 3" w:semiHidden="1" w:unhideWhenUsed="1"/>
-    <w:lsdException w:name="index 4" w:semiHidden="1" w:unhideWhenUsed="1"/>
-    <w:lsdException w:name="index 5" w:semiHidden="1" w:unhideWhenUsed="1"/>
-    <w:lsdException w:name="index 6" w:semiHidden="1" w:unhideWhenUsed="1"/>
-    <w:lsdException w:name="index 7" w:semiHidden="1" w:unhideWhenUsed="1"/>
-    <w:lsdException w:name="index 8" w:semiHidden="1" w:unhideWhenUsed="1"/>
-    <w:lsdException w:name="index 9" w:semiHidden="1" w:unhideWhenUsed="1"/>
-    <w:lsdException w:name="toc 1" w:semiHidden="1" w:uiPriority="39" w:unhideWhenUsed="1"/>
-    <w:lsdException w:name="toc 2" w:semiHidden="1" w:uiPriority="39" w:unhideWhenUsed="1"/>
-    <w:lsdException w:name="toc 3" w:semiHidden="1" w:uiPriority="39" w:unhideWhenUsed="1"/>
-    <w:lsdException w:name="toc 4" w:semiHidden="1" w:uiPriority="39" w:unhideWhenUsed="1"/>
-    <w:lsdException w:name="toc 5" w:semiHidden="1" w:uiPriority="39" w:unhideWhenUsed="1"/>
-    <w:lsdException w:name="toc 6" w:semiHidden="1" w:uiPriority="39" w:unhideWhenUsed="1"/>
-    <w:lsdException w:name="toc 7" w:semiHidden="1" w:uiPriority="39" w:unhideWhenUsed="1"/>
-    <w:lsdException w:name="toc 8" w:semiHidden="1" w:uiPriority="39" w:unhideWhenUsed="1"/>
-    <w:lsdException w:name="toc 9" w:semiHidden="1" w:uiPriority="39" w:unhideWhenUsed="1"/>
-    <w:lsdException w:name="Normal Indent" w:semiHidden="1" w:unhideWhenUsed="1"/>
-    <w:lsdException w:name="footnote text" w:semiHidden="1" w:unhideWhenUsed="1"/>
-    <w:lsdException w:name="annotation text" w:semiHidden="1" w:unhideWhenUsed="1"/>
-    <w:lsdException w:name="header" w:semiHidden="1" w:unhideWhenUsed="1"/>
-    <w:lsdException w:name="footer" w:semiHidden="1" w:unhideWhenUsed="1"/>
-    <w:lsdException w:name="index heading" w:semiHidden="1" w:unhideWhenUsed="1"/>
-    <w:lsdException w:name="caption" w:semiHidden="1" w:uiPriority="35" w:unhideWhenUsed="1" w:qFormat="1"/>
-    <w:lsdException w:name="table of figures" w:semiHidden="1" w:unhideWhenUsed="1"/>
-    <w:lsdException w:name="envelope address" w:semiHidden="1" w:unhideWhenUsed="1"/>
-    <w:lsdException w:name="envelope return" w:semiHidden="1" w:unhideWhenUsed="1"/>
-    <w:lsdException w:name="footnote reference" w:semiHidden="1" w:unhideWhenUsed="1"/>
-    <w:lsdException w:name="annotation reference" w:semiHidden="1" w:unhideWhenUsed="1"/>
-    <w:lsdException w:name="line number" w:semiHidden="1" w:unhideWhenUsed="1"/>
-    <w:lsdException w:name="page number" w:semiHidden="1" w:unhideWhenUsed="1"/>
-    <w:lsdException w:name="endnote reference" w:semiHidden="1" w:unhideWhenUsed="1"/>
-    <w:lsdException w:name="endnote text" w:semiHidden="1" w:unhideWhenUsed="1"/>
-    <w:lsdException w:name="table of authorities" w:semiHidden="1" w:unhideWhenUsed="1"/>
-    <w:lsdException w:name="macro" w:semiHidden="1" w:unhideWhenUsed="1"/>
-    <w:lsdException w:name="toa heading" w:semiHidden="1" w:unhideWhenUsed="1"/>
-    <w:lsdException w:name="List" w:semiHidden="1" w:unhideWhenUsed="1"/>
-    <w:lsdException w:name="List Bullet" w:semiHidden="1" w:unhideWhenUsed="1"/>
-    <w:lsdException w:name="List Number" w:semiHidden="1" w:unhideWhenUsed="1"/>
-    <w:lsdException w:name="List 2" w:semiHidden="1" w:unhideWhenUsed="1"/>
-    <w:lsdException w:name="List 3" w:semiHidden="1" w:unhideWhenUsed="1"/>
-    <w:lsdException w:name="List 4" w:semiHidden="1" w:unhideWhenUsed="1"/>
-    <w:lsdException w:name="List 5" w:semiHidden="1" w:unhideWhenUsed="1"/>
-    <w:lsdException w:name="List Bullet 2" w:semiHidden="1" w:unhideWhenUsed="1"/>
-    <w:lsdException w:name="List Bullet 3" w:semiHidden="1" w:unhideWhenUsed="1"/>
-    <w:lsdException w:name="List Bullet 4" w:semiHidden="1" w:unhideWhenUsed="1"/>
-    <w:lsdException w:name="List Bullet 5" w:semiHidden="1" w:unhideWhenUsed="1"/>
-    <w:lsdException w:name="List Number 2" w:semiHidden="1" w:unhideWhenUsed="1"/>
-    <w:lsdException w:name="List Number 3" w:semiHidden="1" w:unhideWhenUsed="1"/>
-    <w:lsdException w:name="List Number 4" w:semiHidden="1" w:unhideWhenUsed="1"/>
-    <w:lsdException w:name="List Number 5" w:semiHidden="1" w:unhideWhenUsed="1"/>
-    <w:lsdException w:name="Title" w:uiPriority="10" w:qFormat="1"/>
-    <w:lsdException w:name="Closing" w:semiHidden="1" w:unhideWhenUsed="1"/>
-    <w:lsdException w:name="Signature" w:semiHidden="1" w:unhideWhenUsed="1"/>
-    <w:lsdException w:name="Default Paragraph Font" w:semiHidden="1" w:uiPriority="1" w:unhideWhenUsed="1"/>
-    <w:lsdException w:name="Body Text" w:semiHidden="1" w:unhideWhenUsed="1"/>
-    <w:lsdException w:name="Body Text Indent" w:semiHidden="1" w:unhideWhenUsed="1"/>
-    <w:lsdException w:name="List Continue" w:semiHidden="1" w:unhideWhenUsed="1"/>
-    <w:lsdException w:name="List Continue 2" w:semiHidden="1" w:unhideWhenUsed="1"/>
-    <w:lsdException w:name="List Continue 3" w:semiHidden="1" w:unhideWhenUsed="1"/>
-    <w:lsdException w:name="List Continue 4" w:semiHidden="1" w:unhideWhenUsed="1"/>
-    <w:lsdException w:name="List Continue 5" w:semiHidden="1" w:unhideWhenUsed="1"/>
-    <w:lsdException w:name="Message Header" w:semiHidden="1" w:unhideWhenUsed="1"/>
-    <w:lsdException w:name="Subtitle" w:uiPriority="11" w:qFormat="1"/>
-    <w:lsdException w:name="Salutation" w:semiHidden="1" w:unhideWhenUsed="1"/>
-    <w:lsdException w:name="Date" w:semiHidden="1" w:unhideWhenUsed="1"/>
-    <w:lsdException w:name="Body Text First Indent" w:semiHidden="1" w:unhideWhenUsed="1"/>
-    <w:lsdException w:name="Body Text First Indent 2" w:semiHidden="1" w:unhideWhenUsed="1"/>
-    <w:lsdException w:name="Note Heading" w:semiHidden="1" w:unhideWhenUsed="1"/>
-    <w:lsdException w:name="Body Text 2" w:semiHidden="1" w:unhideWhenUsed="1"/>
-    <w:lsdException w:name="Body Text 3" w:semiHidden="1" w:unhideWhenUsed="1"/>
-    <w:lsdException w:name="Body Text Indent 2" w:semiHidden="1" w:unhideWhenUsed="1"/>
-    <w:lsdException w:name="Body Text Indent 3" w:semiHidden="1" w:unhideWhenUsed="1"/>
-    <w:lsdException w:name="Block Text" w:semiHidden="1" w:unhideWhenUsed="1"/>
-    <w:lsdException w:name="Hyperlink" w:semiHidden="1" w:unhideWhenUsed="1"/>
-    <w:lsdException w:name="FollowedHyperlink" w:semiHidden="1" w:unhideWhenUsed="1"/>
-    <w:lsdException w:name="Strong" w:uiPriority="22" w:qFormat="1"/>
-    <w:lsdException w:name="Emphasis" w:uiPriority="20" w:qFormat="1"/>
-    <w:lsdException w:name="Document Map" w:semiHidden="1" w:unhideWhenUsed="1"/>
-    <w:lsdException w:name="Plain Text" w:semiHidden="1" w:unhideWhenUsed="1"/>
-    <w:lsdException w:name="E-mail Signature" w:semiHidden="1" w:unhideWhenUsed="1"/>
-    <w:lsdException w:name="HTML Top of Form" w:semiHidden="1" w:unhideWhenUsed="1"/>
-    <w:lsdException w:name="HTML Bottom of Form" w:semiHidden="1" w:unhideWhenUsed="1"/>
-    <w:lsdException w:name="Normal (Web)" w:semiHidden="1" w:unhideWhenUsed="1"/>
-    <w:lsdException w:name="HTML Acronym" w:semiHidden="1" w:unhideWhenUsed="1"/>
-    <w:lsdException w:name="HTML Address" w:semiHidden="1" w:unhideWhenUsed="1"/>
-    <w:lsdException w:name="HTML Cite" w:semiHidden="1" w:unhideWhenUsed="1"/>
-    <w:lsdException w:name="HTML Code" w:semiHidden="1" w:unhideWhenUsed="1"/>
-    <w:lsdException w:name="HTML Definition" w:semiHidden="1" w:unhideWhenUsed="1"/>
-    <w:lsdException w:name="HTML Keyboard" w:semiHidden="1" w:unhideWhenUsed="1"/>
-    <w:lsdException w:name="HTML Preformatted" w:semiHidden="1" w:unhideWhenUsed="1"/>
-    <w:lsdException w:name="HTML Sample" w:semiHidden="1" w:unhideWhenUsed="1"/>
-    <w:lsdException w:name="HTML Typewriter" w:semiHidden="1" w:unhideWhenUsed="1"/>
-    <w:lsdException w:name="HTML Variable" w:semiHidden="1" w:unhideWhenUsed="1"/>
-    <w:lsdException w:name="Normal Table" w:semiHidden="1" w:unhideWhenUsed="1"/>
-    <w:lsdException w:name="annotation subject" w:semiHidden="1" w:unhideWhenUsed="1"/>
-    <w:lsdException w:name="No List" w:semiHidden="1" w:unhideWhenUsed="1"/>
-    <w:lsdException w:name="Outline List 1" w:semiHidden="1" w:unhideWhenUsed="1"/>
-    <w:lsdException w:name="Outline List 2" w:semiHidden="1" w:unhideWhenUsed="1"/>
-    <w:lsdException w:name="Outline List 3" w:semiHidden="1" w:unhideWhenUsed="1"/>
-    <w:lsdException w:name="Table Simple 1" w:semiHidden="1" w:unhideWhenUsed="1"/>
-    <w:lsdException w:name="Table Simple 2" w:semiHidden="1" w:unhideWhenUsed="1"/>
-    <w:lsdException w:name="Table Simple 3" w:semiHidden="1" w:unhideWhenUsed="1"/>
-    <w:lsdException w:name="Table Classic 1" w:semiHidden="1" w:unhideWhenUsed="1"/>
-    <w:lsdException w:name="Table Classic 2" w:semiHidden="1" w:unhideWhenUsed="1"/>
-    <w:lsdException w:name="Table Classic 3" w:semiHidden="1" w:unhideWhenUsed="1"/>
-    <w:lsdException w:name="Table Classic 4" w:semiHidden="1" w:unhideWhenUsed="1"/>
-    <w:lsdException w:name="Table Colorful 1" w:semiHidden="1" w:unhideWhenUsed="1"/>
-    <w:lsdException w:name="Table Colorful 2" w:semiHidden="1" w:unhideWhenUsed="1"/>
-    <w:lsdException w:name="Table Colorful 3" w:semiHidden="1" w:unhideWhenUsed="1"/>
-    <w:lsdException w:name="Table Columns 1" w:semiHidden="1" w:unhideWhenUsed="1"/>
-    <w:lsdException w:name="Table Columns 2" w:semiHidden="1" w:unhideWhenUsed="1"/>
-    <w:lsdException w:name="Table Columns 3" w:semiHidden="1" w:unhideWhenUsed="1"/>
-    <w:lsdException w:name="Table Columns 4" w:semiHidden="1" w:unhideWhenUsed="1"/>
-    <w:lsdException w:name="Table Columns 5" w:semiHidden="1" w:unhideWhenUsed="1"/>
-    <w:lsdException w:name="Table Grid 1" w:semiHidden="1" w:unhideWhenUsed="1"/>
-    <w:lsdException w:name="Table Grid 2" w:semiHidden="1" w:unhideWhenUsed="1"/>
-    <w:lsdException w:name="Table Grid 3" w:semiHidden="1" w:unhideWhenUsed="1"/>
-    <w:lsdException w:name="Table Grid 4" w:semiHidden="1" w:unhideWhenUsed="1"/>
-    <w:lsdException w:name="Table Grid 5" w:semiHidden="1" w:unhideWhenUsed="1"/>
-    <w:lsdException w:name="Table Grid 6" w:semiHidden="1" w:unhideWhenUsed="1"/>
-    <w:lsdException w:name="Table Grid 7" w:semiHidden="1" w:unhideWhenUsed="1"/>
-    <w:lsdException w:name="Table Grid 8" w:semiHidden="1" w:unhideWhenUsed="1"/>
-    <w:lsdException w:name="Table List 1" w:semiHidden="1" w:unhideWhenUsed="1"/>
-    <w:lsdException w:name="Table List 2" w:semiHidden="1" w:unhideWhenUsed="1"/>
-    <w:lsdException w:name="Table List 3" w:semiHidden="1" w:unhideWhenUsed="1"/>
-    <w:lsdException w:name="Table List 4" w:semiHidden="1" w:unhideWhenUsed="1"/>
-    <w:lsdException w:name="Table List 5" w:semiHidden="1" w:unhideWhenUsed="1"/>
-    <w:lsdException w:name="Table List 6" w:semiHidden="1" w:unhideWhenUsed="1"/>
-    <w:lsdException w:name="Table List 7" w:semiHidden="1" w:unhideWhenUsed="1"/>
-    <w:lsdException w:name="Table List 8" w:semiHidden="1" w:unhideWhenUsed="1"/>
-    <w:lsdException w:name="Table 3D effects 1" w:semiHidden="1" w:unhideWhenUsed="1"/>
-    <w:lsdException w:name="Table 3D effects 2" w:semiHidden="1" w:unhideWhenUsed="1"/>
-    <w:lsdException w:name="Table 3D effects 3" w:semiHidden="1" w:unhideWhenUsed="1"/>
-    <w:lsdException w:name="Table Contemporary" w:semiHidden="1" w:unhideWhenUsed="1"/>
-    <w:lsdException w:name="Table Elegant" w:semiHidden="1" w:unhideWhenUsed="1"/>
-    <w:lsdException w:name="Table Professional" w:semiHidden="1" w:unhideWhenUsed="1"/>
-    <w:lsdException w:name="Table Subtle 1" w:semiHidden="1" w:unhideWhenUsed="1"/>
-    <w:lsdException w:name="Table Subtle 2" w:semiHidden="1" w:unhideWhenUsed="1"/>
-    <w:lsdException w:name="Table Web 1" w:semiHidden="1" w:unhideWhenUsed="1"/>
-    <w:lsdException w:name="Table Web 2" w:semiHidden="1" w:unhideWhenUsed="1"/>
-    <w:lsdException w:name="Table Web 3" w:semiHidden="1" w:unhideWhenUsed="1"/>
-    <w:lsdException w:name="Balloon Text" w:semiHidden="1" w:unhideWhenUsed="1"/>
-    <w:lsdException w:name="Table Grid" w:uiPriority="39"/>
-    <w:lsdException w:name="Table Theme" w:semiHidden="1" w:unhideWhenUsed="1"/>
-    <w:lsdException w:name="Placeholder Text" w:semiHidden="1"/>
-    <w:lsdException w:name="No Spacing" w:uiPriority="1" w:qFormat="1"/>
-    <w:lsdException w:name="Light Shading" w:uiPriority="60"/>
-    <w:lsdException w:name="Light List" w:uiPriority="61"/>
-    <w:lsdException w:name="Light Grid" w:uiPriority="62"/>
-    <w:lsdException w:name="Medium Shading 1" w:uiPriority="63"/>
-    <w:lsdException w:name="Medium Shading 2" w:uiPriority="64"/>
-    <w:lsdException w:name="Medium List 1" w:uiPriority="65"/>
-    <w:lsdException w:name="Medium List 2" w:uiPriority="66"/>
-    <w:lsdException w:name="Medium Grid 1" w:uiPriority="67"/>
-    <w:lsdException w:name="Medium Grid 2" w:uiPriority="68"/>
-    <w:lsdException w:name="Medium Grid 3" w:uiPriority="69"/>
-    <w:lsdException w:name="Dark List" w:uiPriority="70"/>
-    <w:lsdException w:name="Colorful Shading" w:uiPriority="71"/>
-    <w:lsdException w:name="Colorful List" w:uiPriority="72"/>
-    <w:lsdException w:name="Colorful Grid" w:uiPriority="73"/>
-    <w:lsdException w:name="Light Shading Accent 1" w:uiPriority="60"/>
-    <w:lsdException w:name="Light List Accent 1" w:uiPriority="61"/>
-    <w:lsdException w:name="Light Grid Accent 1" w:uiPriority="62"/>
-    <w:lsdException w:name="Medium Shading 1 Accent 1" w:uiPriority="63"/>
-    <w:lsdException w:name="Medium Shading 2 Accent 1" w:uiPriority="64"/>
-    <w:lsdException w:name="Medium List 1 Accent 1" w:uiPriority="65"/>
-    <w:lsdException w:name="Revision" w:semiHidden="1"/>
-    <w:lsdException w:name="List Paragraph" w:uiPriority="34" w:qFormat="1"/>
-    <w:lsdException w:name="Quote" w:uiPriority="29" w:qFormat="1"/>
-    <w:lsdException w:name="Intense Quote" w:uiPriority="30" w:qFormat="1"/>
-    <w:lsdException w:name="Medium List 2 Accent 1" w:uiPriority="66"/>
-    <w:lsdException w:name="Medium Grid 1 Accent 1" w:uiPriority="67"/>
-    <w:lsdException w:name="Medium Grid 2 Accent 1" w:uiPriority="68"/>
-    <w:lsdException w:name="Medium Grid 3 Accent 1" w:uiPriority="69"/>
-    <w:lsdException w:name="Dark List Accent 1" w:uiPriority="70"/>
-    <w:lsdException w:name="Colorful Shading Accent 1" w:uiPriority="71"/>
-    <w:lsdException w:name="Colorful List Accent 1" w:uiPriority="72"/>
-    <w:lsdException w:name="Colorful Grid Accent 1" w:uiPriority="73"/>
-    <w:lsdException w:name="Light Shading Accent 2" w:uiPriority="60"/>
-    <w:lsdException w:name="Light List Accent 2" w:uiPriority="61"/>
-    <w:lsdException w:name="Light Grid Accent 2" w:uiPriority="62"/>
-    <w:lsdException w:name="Medium Shading 1 Accent 2" w:uiPriority="63"/>
-    <w:lsdException w:name="Medium Shading 2 Accent 2" w:uiPriority="64"/>
-    <w:lsdException w:name="Medium List 1 Accent 2" w:uiPriority="65"/>
-    <w:lsdException w:name="Medium List 2 Accent 2" w:uiPriority="66"/>
-    <w:lsdException w:name="Medium Grid 1 Accent 2" w:uiPriority="67"/>
-    <w:lsdException w:name="Medium Grid 2 Accent 2" w:uiPriority="68"/>
-    <w:lsdException w:name="Medium Grid 3 Accent 2" w:uiPriority="69"/>
-    <w:lsdException w:name="Dark List Accent 2" w:uiPriority="70"/>
-    <w:lsdException w:name="Colorful Shading Accent 2" w:uiPriority="71"/>
-    <w:lsdException w:name="Colorful List Accent 2" w:uiPriority="72"/>
-    <w:lsdException w:name="Colorful Grid Accent 2" w:uiPriority="73"/>
-    <w:lsdException w:name="Light Shading Accent 3" w:uiPriority="60"/>
-    <w:lsdException w:name="Light List Accent 3" w:uiPriority="61"/>
-    <w:lsdException w:name="Light Grid Accent 3" w:uiPriority="62"/>
-    <w:lsdException w:name="Medium Shading 1 Accent 3" w:uiPriority="63"/>
-    <w:lsdException w:name="Medium Shading 2 Accent 3" w:uiPriority="64"/>
-    <w:lsdException w:name="Medium List 1 Accent 3" w:uiPriority="65"/>
-    <w:lsdException w:name="Medium List 2 Accent 3" w:uiPriority="66"/>
-    <w:lsdException w:name="Medium Grid 1 Accent 3" w:uiPriority="67"/>
-    <w:lsdException w:name="Medium Grid 2 Accent 3" w:uiPriority="68"/>
-    <w:lsdException w:name="Medium Grid 3 Accent 3" w:uiPriority="69"/>
-    <w:lsdException w:name="Dark List Accent 3" w:uiPriority="70"/>
-    <w:lsdException w:name="Colorful Shading Accent 3" w:uiPriority="71"/>
-    <w:lsdException w:name="Colorful List Accent 3" w:uiPriority="72"/>
-    <w:lsdException w:name="Colorful Grid Accent 3" w:uiPriority="73"/>
-    <w:lsdException w:name="Light Shading Accent 4" w:uiPriority="60"/>
-    <w:lsdException w:name="Light List Accent 4" w:uiPriority="61"/>
-    <w:lsdException w:name="Light Grid Accent 4" w:uiPriority="62"/>
-    <w:lsdException w:name="Medium Shading 1 Accent 4" w:uiPriority="63"/>
-    <w:lsdException w:name="Medium Shading 2 Accent 4" w:uiPriority="64"/>
-    <w:lsdException w:name="Medium List 1 Accent 4" w:uiPriority="65"/>
-    <w:lsdException w:name="Medium List 2 Accent 4" w:uiPriority="66"/>
-    <w:lsdException w:name="Medium Grid 1 Accent 4" w:uiPriority="67"/>
-    <w:lsdException w:name="Medium Grid 2 Accent 4" w:uiPriority="68"/>
-    <w:lsdException w:name="Medium Grid 3 Accent 4" w:uiPriority="69"/>
-    <w:lsdException w:name="Dark List Accent 4" w:uiPriority="70"/>
-    <w:lsdException w:name="Colorful Shading Accent 4" w:uiPriority="71"/>
-    <w:lsdException w:name="Colorful List Accent 4" w:uiPriority="72"/>
-    <w:lsdException w:name="Colorful Grid Accent 4" w:uiPriority="73"/>
-    <w:lsdException w:name="Light Shading Accent 5" w:uiPriority="60"/>
-    <w:lsdException w:name="Light List Accent 5" w:uiPriority="61"/>
-    <w:lsdException w:name="Light Grid Accent 5" w:uiPriority="62"/>
-    <w:lsdException w:name="Medium Shading 1 Accent 5" w:uiPriority="63"/>
-    <w:lsdException w:name="Medium Shading 2 Accent 5" w:uiPriority="64"/>
-    <w:lsdException w:name="Medium List 1 Accent 5" w:uiPriority="65"/>
-    <w:lsdException w:name="Medium List 2 Accent 5" w:uiPriority="66"/>
-    <w:lsdException w:name="Medium Grid 1 Accent 5" w:uiPriority="67"/>
-    <w:lsdException w:name="Medium Grid 2 Accent 5" w:uiPriority="68"/>
-    <w:lsdException w:name="Medium Grid 3 Accent 5" w:uiPriority="69"/>
-    <w:lsdException w:name="Dark List Accent 5" w:uiPriority="70"/>
-    <w:lsdException w:name="Colorful Shading Accent 5" w:uiPriority="71"/>
-    <w:lsdException w:name="Colorful List Accent 5" w:uiPriority="72"/>
-    <w:lsdException w:name="Colorful Grid Accent 5" w:uiPriority="73"/>
-    <w:lsdException w:name="Light Shading Accent 6" w:uiPriority="60"/>
-    <w:lsdException w:name="Light List Accent 6" w:uiPriority="61"/>
-    <w:lsdException w:name="Light Grid Accent 6" w:uiPriority="62"/>
-    <w:lsdException w:name="Medium Shading 1 Accent 6" w:uiPriority="63"/>
-    <w:lsdException w:name="Medium Shading 2 Accent 6" w:uiPriority="64"/>
-    <w:lsdException w:name="Medium List 1 Accent 6" w:uiPriority="65"/>
-    <w:lsdException w:name="Medium List 2 Accent 6" w:uiPriority="66"/>
-    <w:lsdException w:name="Medium Grid 1 Accent 6" w:uiPriority="67"/>
-    <w:lsdException w:name="Medium Grid 2 Accent 6" w:uiPriority="68"/>
-    <w:lsdException w:name="Medium Grid 3 Accent 6" w:uiPriority="69"/>
-    <w:lsdException w:name="Dark List Accent 6" w:uiPriority="70"/>
-    <w:lsdException w:name="Colorful Shading Accent 6" w:uiPriority="71"/>
-    <w:lsdException w:name="Colorful List Accent 6" w:uiPriority="72"/>
-    <w:lsdException w:name="Colorful Grid Accent 6" w:uiPriority="73"/>
-    <w:lsdException w:name="Subtle Emphasis" w:uiPriority="19" w:qFormat="1"/>
-    <w:lsdException w:name="Intense Emphasis" w:uiPriority="21" w:qFormat="1"/>
-    <w:lsdException w:name="Subtle Reference" w:uiPriority="31" w:qFormat="1"/>
-    <w:lsdException w:name="Intense Reference" w:uiPriority="32" w:qFormat="1"/>
-    <w:lsdException w:name="Book Title" w:uiPriority="33" w:qFormat="1"/>
-    <w:lsdException w:name="Bibliography" w:semiHidden="1" w:uiPriority="37" w:unhideWhenUsed="1"/>
-    <w:lsdException w:name="TOC Heading" w:semiHidden="1" w:uiPriority="39" w:unhideWhenUsed="1" w:qFormat="1"/>
-    <w:lsdException w:name="Plain Table 1" w:uiPriority="41"/>
-    <w:lsdException w:name="Plain Table 2" w:uiPriority="42"/>
-    <w:lsdException w:name="Plain Table 3" w:uiPriority="43"/>
-    <w:lsdException w:name="Plain Table 4" w:uiPriority="44"/>
-    <w:lsdException w:name="Plain Table 5" w:uiPriority="45"/>
-    <w:lsdException w:name="Grid Table Light" w:uiPriority="40"/>
-    <w:lsdException w:name="Grid Table 1 Light" w:uiPriority="46"/>
-    <w:lsdException w:name="Grid Table 2" w:uiPriority="47"/>
-    <w:lsdException w:name="Grid Table 3" w:uiPriority="48"/>
-    <w:lsdException w:name="Grid Table 4" w:uiPriority="49"/>
-    <w:lsdException w:name="Grid Table 5 Dark" w:uiPriority="50"/>
-    <w:lsdException w:name="Grid Table 6 Colorful" w:uiPriority="51"/>
-    <w:lsdException w:name="Grid Table 7 Colorful" w:uiPriority="52"/>
-    <w:lsdException w:name="Grid Table 1 Light Accent 1" w:uiPriority="46"/>
-    <w:lsdException w:name="Grid Table 2 Accent 1" w:uiPriority="47"/>
-    <w:lsdException w:name="Grid Table 3 Accent 1" w:uiPriority="48"/>
-    <w:lsdException w:name="Grid Table 4 Accent 1" w:uiPriority="49"/>
-    <w:lsdException w:name="Grid Table 5 Dark Accent 1" w:uiPriority="50"/>
-    <w:lsdException w:name="Grid Table 6 Colorful Accent 1" w:uiPriority="51"/>
-    <w:lsdException w:name="Grid Table 7 Colorful Accent 1" w:uiPriority="52"/>
-    <w:lsdException w:name="Grid Table 1 Light Accent 2" w:uiPriority="46"/>
-    <w:lsdException w:name="Grid Table 2 Accent 2" w:uiPriority="47"/>
-    <w:lsdException w:name="Grid Table 3 Accent 2" w:uiPriority="48"/>
-    <w:lsdException w:name="Grid Table 4 Accent 2" w:uiPriority="49"/>
-    <w:lsdException w:name="Grid Table 5 Dark Accent 2" w:uiPriority="50"/>
-    <w:lsdException w:name="Grid Table 6 Colorful Accent 2" w:uiPriority="51"/>
-    <w:lsdException w:name="Grid Table 7 Colorful Accent 2" w:uiPriority="52"/>
-    <w:lsdException w:name="Grid Table 1 Light Accent 3" w:uiPriority="46"/>
-    <w:lsdException w:name="Grid Table 2 Accent 3" w:uiPriority="47"/>
-    <w:lsdException w:name="Grid Table 3 Accent 3" w:uiPriority="48"/>
-    <w:lsdException w:name="Grid Table 4 Accent 3" w:uiPriority="49"/>
-    <w:lsdException w:name="Grid Table 5 Dark Accent 3" w:uiPriority="50"/>
-    <w:lsdException w:name="Grid Table 6 Colorful Accent 3" w:uiPriority="51"/>
-    <w:lsdException w:name="Grid Table 7 Colorful Accent 3" w:uiPriority="52"/>
-    <w:lsdException w:name="Grid Table 1 Light Accent 4" w:uiPriority="46"/>
-    <w:lsdException w:name="Grid Table 2 Accent 4" w:uiPriority="47"/>
-    <w:lsdException w:name="Grid Table 3 Accent 4" w:uiPriority="48"/>
-    <w:lsdException w:name="Grid Table 4 Accent 4" w:uiPriority="49"/>
-    <w:lsdException w:name="Grid Table 5 Dark Accent 4" w:uiPriority="50"/>
-    <w:lsdException w:name="Grid Table 6 Colorful Accent 4" w:uiPriority="51"/>
-    <w:lsdException w:name="Grid Table 7 Colorful Accent 4" w:uiPriority="52"/>
-    <w:lsdException w:name="Grid Table 1 Light Accent 5" w:uiPriority="46"/>
-    <w:lsdException w:name="Grid Table 2 Accent 5" w:uiPriority="47"/>
-    <w:lsdException w:name="Grid Table 3 Accent 5" w:uiPriority="48"/>
-    <w:lsdException w:name="Grid Table 4 Accent 5" w:uiPriority="49"/>
-    <w:lsdException w:name="Grid Table 5 Dark Accent 5" w:uiPriority="50"/>
-    <w:lsdException w:name="Grid Table 6 Colorful Accent 5" w:uiPriority="51"/>
-    <w:lsdException w:name="Grid Table 7 Colorful Accent 5" w:uiPriority="52"/>
-    <w:lsdException w:name="Grid Table 1 Light Accent 6" w:uiPriority="46"/>
-    <w:lsdException w:name="Grid Table 2 Accent 6" w:uiPriority="47"/>
-    <w:lsdException w:name="Grid Table 3 Accent 6" w:uiPriority="48"/>
-    <w:lsdException w:name="Grid Table 4 Accent 6" w:uiPriority="49"/>
-    <w:lsdException w:name="Grid Table 5 Dark Accent 6" w:uiPriority="50"/>
-    <w:lsdException w:name="Grid Table 6 Colorful Accent 6" w:uiPriority="51"/>
-    <w:lsdException w:name="Grid Table 7 Colorful Accent 6" w:uiPriority="52"/>
-    <w:lsdException w:name="List Table 1 Light" w:uiPriority="46"/>
-    <w:lsdException w:name="List Table 2" w:uiPriority="47"/>
-    <w:lsdException w:name="List Table 3" w:uiPriority="48"/>
-    <w:lsdException w:name="List Table 4" w:uiPriority="49"/>
-    <w:lsdException w:name="List Table 5 Dark" w:uiPriority="50"/>
-    <w:lsdException w:name="List Table 6 Colorful" w:uiPriority="51"/>
-    <w:lsdException w:name="List Table 7 Colorful" w:uiPriority="52"/>
-    <w:lsdException w:name="List Table 1 Light Accent 1" w:uiPriority="46"/>
-    <w:lsdException w:name="List Table 2 Accent 1" w:uiPriority="47"/>
-    <w:lsdException w:name="List Table 3 Accent 1" w:uiPriority="48"/>
-    <w:lsdException w:name="List Table 4 Accent 1" w:uiPriority="49"/>
-    <w:lsdException w:name="List Table 5 Dark Accent 1" w:uiPriority="50"/>
-    <w:lsdException w:name="List Table 6 Colorful Accent 1" w:uiPriority="51"/>
-    <w:lsdException w:name="List Table 7 Colorful Accent 1" w:uiPriority="52"/>
-    <w:lsdException w:name="List Table 1 Light Accent 2" w:uiPriority="46"/>
-    <w:lsdException w:name="List Table 2 Accent 2" w:uiPriority="47"/>
-    <w:lsdException w:name="List Table 3 Accent 2" w:uiPriority="48"/>
-    <w:lsdException w:name="List Table 4 Accent 2" w:uiPriority="49"/>
-    <w:lsdException w:name="List Table 5 Dark Accent 2" w:uiPriority="50"/>
-    <w:lsdException w:name="List Table 6 Colorful Accent 2" w:uiPriority="51"/>
-    <w:lsdException w:name="List Table 7 Colorful Accent 2" w:uiPriority="52"/>
-    <w:lsdException w:name="List Table 1 Light Accent 3" w:uiPriority="46"/>
-    <w:lsdException w:name="List Table 2 Accent 3" w:uiPriority="47"/>
-    <w:lsdException w:name="List Table 3 Accent 3" w:uiPriority="48"/>
-    <w:lsdException w:name="List Table 4 Accent 3" w:uiPriority="49"/>
-    <w:lsdException w:name="List Table 5 Dark Accent 3" w:uiPriority="50"/>
-    <w:lsdException w:name="List Table 6 Colorful Accent 3" w:uiPriority="51"/>
-    <w:lsdException w:name="List Table 7 Colorful Accent 3" w:uiPriority="52"/>
-    <w:lsdException w:name="List Table 1 Light Accent 4" w:uiPriority="46"/>
-    <w:lsdException w:name="List Table 2 Accent 4" w:uiPriority="47"/>
-    <w:lsdException w:name="List Table 3 Accent 4" w:uiPriority="48"/>
-    <w:lsdException w:name="List Table 4 Accent 4" w:uiPriority="49"/>
-    <w:lsdException w:name="List Table 5 Dark Accent 4" w:uiPriority="50"/>
-    <w:lsdException w:name="List Table 6 Colorful Accent 4" w:uiPriority="51"/>
-    <w:lsdException w:name="List Table 7 Colorful Accent 4" w:uiPriority="52"/>
-    <w:lsdException w:name="List Table 1 Light Accent 5" w:uiPriority="46"/>
-    <w:lsdException w:name="List Table 2 Accent 5" w:uiPriority="47"/>
-    <w:lsdException w:name="List Table 3 Accent 5" w:uiPriority="48"/>
-    <w:lsdException w:name="List Table 4 Accent 5" w:uiPriority="49"/>
-    <w:lsdException w:name="List Table 5 Dark Accent 5" w:uiPriority="50"/>
-    <w:lsdException w:name="List Table 6 Colorful Accent 5" w:uiPriority="51"/>
-    <w:lsdException w:name="List Table 7 Colorful Accent 5" w:uiPriority="52"/>
-    <w:lsdException w:name="List Table 1 Light Accent 6" w:uiPriority="46"/>
-    <w:lsdException w:name="List Table 2 Accent 6" w:uiPriority="47"/>
-    <w:lsdException w:name="List Table 3 Accent 6" w:uiPriority="48"/>
-    <w:lsdException w:name="List Table 4 Accent 6" w:uiPriority="49"/>
-    <w:lsdException w:name="List Table 5 Dark Accent 6" w:uiPriority="50"/>
-    <w:lsdException w:name="List Table 6 Colorful Accent 6" w:uiPriority="51"/>
-    <w:lsdException w:name="List Table 7 Colorful Accent 6" w:uiPriority="52"/>
-    <w:lsdException w:name="Mention" w:semiHidden="1" w:unhideWhenUsed="1"/>
+  <w:latentStyles w:defLockedState="0" w:defUIPriority="99" w:defSemiHidden="1" w:defUnhideWhenUsed="1" w:defQFormat="0" w:count="267">
+    <w:lsdException w:name="Normal" w:semiHidden="0" w:uiPriority="0" w:unhideWhenUsed="0" w:qFormat="1"/>
+    <w:lsdException w:name="heading 1" w:semiHidden="0" w:uiPriority="9" w:unhideWhenUsed="0" w:qFormat="1"/>
+    <w:lsdException w:name="heading 2" w:uiPriority="9" w:qFormat="1"/>
+    <w:lsdException w:name="heading 3" w:uiPriority="9" w:qFormat="1"/>
+    <w:lsdException w:name="heading 4" w:uiPriority="9" w:qFormat="1"/>
+    <w:lsdException w:name="heading 5" w:uiPriority="9" w:qFormat="1"/>
+    <w:lsdException w:name="heading 6" w:uiPriority="9" w:qFormat="1"/>
+    <w:lsdException w:name="heading 7" w:uiPriority="9" w:qFormat="1"/>
+    <w:lsdException w:name="heading 8" w:uiPriority="9" w:qFormat="1"/>
+    <w:lsdException w:name="heading 9" w:uiPriority="9" w:qFormat="1"/>
+    <w:lsdException w:name="toc 1" w:uiPriority="39"/>
+    <w:lsdException w:name="toc 2" w:uiPriority="39"/>
+    <w:lsdException w:name="toc 3" w:uiPriority="39"/>
+    <w:lsdException w:name="toc 4" w:uiPriority="39"/>
+    <w:lsdException w:name="toc 5" w:uiPriority="39"/>
+    <w:lsdException w:name="toc 6" w:uiPriority="39"/>
+    <w:lsdException w:name="toc 7" w:uiPriority="39"/>
+    <w:lsdException w:name="toc 8" w:uiPriority="39"/>
+    <w:lsdException w:name="toc 9" w:uiPriority="39"/>
+    <w:lsdException w:name="caption" w:uiPriority="35" w:qFormat="1"/>
+    <w:lsdException w:name="Title" w:semiHidden="0" w:uiPriority="10" w:unhideWhenUsed="0" w:qFormat="1"/>
+    <w:lsdException w:name="Default Paragraph Font" w:uiPriority="1"/>
+    <w:lsdException w:name="Subtitle" w:semiHidden="0" w:uiPriority="11" w:unhideWhenUsed="0" w:qFormat="1"/>
+    <w:lsdException w:name="Strong" w:semiHidden="0" w:uiPriority="22" w:unhideWhenUsed="0" w:qFormat="1"/>
+    <w:lsdException w:name="Emphasis" w:semiHidden="0" w:uiPriority="20" w:unhideWhenUsed="0" w:qFormat="1"/>
+    <w:lsdException w:name="Table Grid" w:semiHidden="0" w:uiPriority="39" w:unhideWhenUsed="0"/>
+    <w:lsdException w:name="Placeholder Text" w:unhideWhenUsed="0"/>
+    <w:lsdException w:name="No Spacing" w:semiHidden="0" w:uiPriority="1" w:unhideWhenUsed="0" w:qFormat="1"/>
+    <w:lsdException w:name="Light Shading" w:semiHidden="0" w:uiPriority="60" w:unhideWhenUsed="0"/>
+    <w:lsdException w:name="Light List" w:semiHidden="0" w:uiPriority="61" w:unhideWhenUsed="0"/>
+    <w:lsdException w:name="Light Grid" w:semiHidden="0" w:uiPriority="62" w:unhideWhenUsed="0"/>
+    <w:lsdException w:name="Medium Shading 1" w:semiHidden="0" w:uiPriority="63" w:unhideWhenUsed="0"/>
+    <w:lsdException w:name="Medium Shading 2" w:semiHidden="0" w:uiPriority="64" w:unhideWhenUsed="0"/>
+    <w:lsdException w:name="Medium List 1" w:semiHidden="0" w:uiPriority="65" w:unhideWhenUsed="0"/>
+    <w:lsdException w:name="Medium List 2" w:semiHidden="0" w:uiPriority="66" w:unhideWhenUsed="0"/>
+    <w:lsdException w:name="Medium Grid 1" w:semiHidden="0" w:uiPriority="67" w:unhideWhenUsed="0"/>
+    <w:lsdException w:name="Medium Grid 2" w:semiHidden="0" w:uiPriority="68" w:unhideWhenUsed="0"/>
+    <w:lsdException w:name="Medium Grid 3" w:semiHidden="0" w:uiPriority="69" w:unhideWhenUsed="0"/>
+    <w:lsdException w:name="Dark List" w:semiHidden="0" w:uiPriority="70" w:unhideWhenUsed="0"/>
+    <w:lsdException w:name="Colorful Shading" w:semiHidden="0" w:uiPriority="71" w:unhideWhenUsed="0"/>
+    <w:lsdException w:name="Colorful List" w:semiHidden="0" w:uiPriority="72" w:unhideWhenUsed="0"/>
+    <w:lsdException w:name="Colorful Grid" w:semiHidden="0" w:uiPriority="73" w:unhideWhenUsed="0"/>
+    <w:lsdException w:name="Light Shading Accent 1" w:semiHidden="0" w:uiPriority="60" w:unhideWhenUsed="0"/>
+    <w:lsdException w:name="Light List Accent 1" w:semiHidden="0" w:uiPriority="61" w:unhideWhenUsed="0"/>
+    <w:lsdException w:name="Light Grid Accent 1" w:semiHidden="0" w:uiPriority="62" w:unhideWhenUsed="0"/>
+    <w:lsdException w:name="Medium Shading 1 Accent 1" w:semiHidden="0" w:uiPriority="63" w:unhideWhenUsed="0"/>
+    <w:lsdException w:name="Medium Shading 2 Accent 1" w:semiHidden="0" w:uiPriority="64" w:unhideWhenUsed="0"/>
+    <w:lsdException w:name="Medium List 1 Accent 1" w:semiHidden="0" w:uiPriority="65" w:unhideWhenUsed="0"/>
+    <w:lsdException w:name="Revision" w:unhideWhenUsed="0"/>
+    <w:lsdException w:name="List Paragraph" w:semiHidden="0" w:uiPriority="34" w:unhideWhenUsed="0" w:qFormat="1"/>
+    <w:lsdException w:name="Quote" w:semiHidden="0" w:uiPriority="29" w:unhideWhenUsed="0" w:qFormat="1"/>
+    <w:lsdException w:name="Intense Quote" w:semiHidden="0" w:uiPriority="30" w:unhideWhenUsed="0" w:qFormat="1"/>
+    <w:lsdException w:name="Medium List 2 Accent 1" w:semiHidden="0" w:uiPriority="66" w:unhideWhenUsed="0"/>
+    <w:lsdException w:name="Medium Grid 1 Accent 1" w:semiHidden="0" w:uiPriority="67" w:unhideWhenUsed="0"/>
+    <w:lsdException w:name="Medium Grid 2 Accent 1" w:semiHidden="0" w:uiPriority="68" w:unhideWhenUsed="0"/>
+    <w:lsdException w:name="Medium Grid 3 Accent 1" w:semiHidden="0" w:uiPriority="69" w:unhideWhenUsed="0"/>
+    <w:lsdException w:name="Dark List Accent 1" w:semiHidden="0" w:uiPriority="70" w:unhideWhenUsed="0"/>
+    <w:lsdException w:name="Colorful Shading Accent 1" w:semiHidden="0" w:uiPriority="71" w:unhideWhenUsed="0"/>
+    <w:lsdException w:name="Colorful List Accent 1" w:semiHidden="0" w:uiPriority="72" w:unhideWhenUsed="0"/>
+    <w:lsdException w:name="Colorful Grid Accent 1" w:semiHidden="0" w:uiPriority="73" w:unhideWhenUsed="0"/>
+    <w:lsdException w:name="Light Shading Accent 2" w:semiHidden="0" w:uiPriority="60" w:unhideWhenUsed="0"/>
+    <w:lsdException w:name="Light List Accent 2" w:semiHidden="0" w:uiPriority="61" w:unhideWhenUsed="0"/>
+    <w:lsdException w:name="Light Grid Accent 2" w:semiHidden="0" w:uiPriority="62" w:unhideWhenUsed="0"/>
+    <w:lsdException w:name="Medium Shading 1 Accent 2" w:semiHidden="0" w:uiPriority="63" w:unhideWhenUsed="0"/>
+    <w:lsdException w:name="Medium Shading 2 Accent 2" w:semiHidden="0" w:uiPriority="64" w:unhideWhenUsed="0"/>
+    <w:lsdException w:name="Medium List 1 Accent 2" w:semiHidden="0" w:uiPriority="65" w:unhideWhenUsed="0"/>
+    <w:lsdException w:name="Medium List 2 Accent 2" w:semiHidden="0" w:uiPriority="66" w:unhideWhenUsed="0"/>
+    <w:lsdException w:name="Medium Grid 1 Accent 2" w:semiHidden="0" w:uiPriority="67" w:unhideWhenUsed="0"/>
+    <w:lsdException w:name="Medium Grid 2 Accent 2" w:semiHidden="0" w:uiPriority="68" w:unhideWhenUsed="0"/>
+    <w:lsdException w:name="Medium Grid 3 Accent 2" w:semiHidden="0" w:uiPriority="69" w:unhideWhenUsed="0"/>
+    <w:lsdException w:name="Dark List Accent 2" w:semiHidden="0" w:uiPriority="70" w:unhideWhenUsed="0"/>
+    <w:lsdException w:name="Colorful Shading Accent 2" w:semiHidden="0" w:uiPriority="71" w:unhideWhenUsed="0"/>
+    <w:lsdException w:name="Colorful List Accent 2" w:semiHidden="0" w:uiPriority="72" w:unhideWhenUsed="0"/>
+    <w:lsdException w:name="Colorful Grid Accent 2" w:semiHidden="0" w:uiPriority="73" w:unhideWhenUsed="0"/>
+    <w:lsdException w:name="Light Shading Accent 3" w:semiHidden="0" w:uiPriority="60" w:unhideWhenUsed="0"/>
+    <w:lsdException w:name="Light List Accent 3" w:semiHidden="0" w:uiPriority="61" w:unhideWhenUsed="0"/>
+    <w:lsdException w:name="Light Grid Accent 3" w:semiHidden="0" w:uiPriority="62" w:unhideWhenUsed="0"/>
+    <w:lsdException w:name="Medium Shading 1 Accent 3" w:semiHidden="0" w:uiPriority="63" w:unhideWhenUsed="0"/>
+    <w:lsdException w:name="Medium Shading 2 Accent 3" w:semiHidden="0" w:uiPriority="64" w:unhideWhenUsed="0"/>
+    <w:lsdException w:name="Medium List 1 Accent 3" w:semiHidden="0" w:uiPriority="65" w:unhideWhenUsed="0"/>
+    <w:lsdException w:name="Medium List 2 Accent 3" w:semiHidden="0" w:uiPriority="66" w:unhideWhenUsed="0"/>
+    <w:lsdException w:name="Medium Grid 1 Accent 3" w:semiHidden="0" w:uiPriority="67" w:unhideWhenUsed="0"/>
+    <w:lsdException w:name="Medium Grid 2 Accent 3" w:semiHidden="0" w:uiPriority="68" w:unhideWhenUsed="0"/>
+    <w:lsdException w:name="Medium Grid 3 Accent 3" w:semiHidden="0" w:uiPriority="69" w:unhideWhenUsed="0"/>
+    <w:lsdException w:name="Dark List Accent 3" w:semiHidden="0" w:uiPriority="70" w:unhideWhenUsed="0"/>
+    <w:lsdException w:name="Colorful Shading Accent 3" w:semiHidden="0" w:uiPriority="71" w:unhideWhenUsed="0"/>
+    <w:lsdException w:name="Colorful List Accent 3" w:semiHidden="0" w:uiPriority="72" w:unhideWhenUsed="0"/>
+    <w:lsdException w:name="Colorful Grid Accent 3" w:semiHidden="0" w:uiPriority="73" w:unhideWhenUsed="0"/>
+    <w:lsdException w:name="Light Shading Accent 4" w:semiHidden="0" w:uiPriority="60" w:unhideWhenUsed="0"/>
+    <w:lsdException w:name="Light List Accent 4" w:semiHidden="0" w:uiPriority="61" w:unhideWhenUsed="0"/>
+    <w:lsdException w:name="Light Grid Accent 4" w:semiHidden="0" w:uiPriority="62" w:unhideWhenUsed="0"/>
+    <w:lsdException w:name="Medium Shading 1 Accent 4" w:semiHidden="0" w:uiPriority="63" w:unhideWhenUsed="0"/>
+    <w:lsdException w:name="Medium Shading 2 Accent 4" w:semiHidden="0" w:uiPriority="64" w:unhideWhenUsed="0"/>
+    <w:lsdException w:name="Medium List 1 Accent 4" w:semiHidden="0" w:uiPriority="65" w:unhideWhenUsed="0"/>
+    <w:lsdException w:name="Medium List 2 Accent 4" w:semiHidden="0" w:uiPriority="66" w:unhideWhenUsed="0"/>
+    <w:lsdException w:name="Medium Grid 1 Accent 4" w:semiHidden="0" w:uiPriority="67" w:unhideWhenUsed="0"/>
+    <w:lsdException w:name="Medium Grid 2 Accent 4" w:semiHidden="0" w:uiPriority="68" w:unhideWhenUsed="0"/>
+    <w:lsdException w:name="Medium Grid 3 Accent 4" w:semiHidden="0" w:uiPriority="69" w:unhideWhenUsed="0"/>
+    <w:lsdException w:name="Dark List Accent 4" w:semiHidden="0" w:uiPriority="70" w:unhideWhenUsed="0"/>
+    <w:lsdException w:name="Colorful Shading Accent 4" w:semiHidden="0" w:uiPriority="71" w:unhideWhenUsed="0"/>
+    <w:lsdException w:name="Colorful List Accent 4" w:semiHidden="0" w:uiPriority="72" w:unhideWhenUsed="0"/>
+    <w:lsdException w:name="Colorful Grid Accent 4" w:semiHidden="0" w:uiPriority="73" w:unhideWhenUsed="0"/>
+    <w:lsdException w:name="Light Shading Accent 5" w:semiHidden="0" w:uiPriority="60" w:unhideWhenUsed="0"/>
+    <w:lsdException w:name="Light List Accent 5" w:semiHidden="0" w:uiPriority="61" w:unhideWhenUsed="0"/>
+    <w:lsdException w:name="Light Grid Accent 5" w:semiHidden="0" w:uiPriority="62" w:unhideWhenUsed="0"/>
+    <w:lsdException w:name="Medium Shading 1 Accent 5" w:semiHidden="0" w:uiPriority="63" w:unhideWhenUsed="0"/>
+    <w:lsdException w:name="Medium Shading 2 Accent 5" w:semiHidden="0" w:uiPriority="64" w:unhideWhenUsed="0"/>
+    <w:lsdException w:name="Medium List 1 Accent 5" w:semiHidden="0" w:uiPriority="65" w:unhideWhenUsed="0"/>
+    <w:lsdException w:name="Medium List 2 Accent 5" w:semiHidden="0" w:uiPriority="66" w:unhideWhenUsed="0"/>
+    <w:lsdException w:name="Medium Grid 1 Accent 5" w:semiHidden="0" w:uiPriority="67" w:unhideWhenUsed="0"/>
+    <w:lsdException w:name="Medium Grid 2 Accent 5" w:semiHidden="0" w:uiPriority="68" w:unhideWhenUsed="0"/>
+    <w:lsdException w:name="Medium Grid 3 Accent 5" w:semiHidden="0" w:uiPriority="69" w:unhideWhenUsed="0"/>
+    <w:lsdException w:name="Dark List Accent 5" w:semiHidden="0" w:uiPriority="70" w:unhideWhenUsed="0"/>
+    <w:lsdException w:name="Colorful Shading Accent 5" w:semiHidden="0" w:uiPriority="71" w:unhideWhenUsed="0"/>
+    <w:lsdException w:name="Colorful List Accent 5" w:semiHidden="0" w:uiPriority="72" w:unhideWhenUsed="0"/>
+    <w:lsdException w:name="Colorful Grid Accent 5" w:semiHidden="0" w:uiPriority="73" w:unhideWhenUsed="0"/>
+    <w:lsdException w:name="Light Shading Accent 6" w:semiHidden="0" w:uiPriority="60" w:unhideWhenUsed="0"/>
+    <w:lsdException w:name="Light List Accent 6" w:semiHidden="0" w:uiPriority="61" w:unhideWhenUsed="0"/>
+    <w:lsdException w:name="Light Grid Accent 6" w:semiHidden="0" w:uiPriority="62" w:unhideWhenUsed="0"/>
+    <w:lsdException w:name="Medium Shading 1 Accent 6" w:semiHidden="0" w:uiPriority="63" w:unhideWhenUsed="0"/>
+    <w:lsdException w:name="Medium Shading 2 Accent 6" w:semiHidden="0" w:uiPriority="64" w:unhideWhenUsed="0"/>
+    <w:lsdException w:name="Medium List 1 Accent 6" w:semiHidden="0" w:uiPriority="65" w:unhideWhenUsed="0"/>
+    <w:lsdException w:name="Medium List 2 Accent 6" w:semiHidden="0" w:uiPriority="66" w:unhideWhenUsed="0"/>
+    <w:lsdException w:name="Medium Grid 1 Accent 6" w:semiHidden="0" w:uiPriority="67" w:unhideWhenUsed="0"/>
+    <w:lsdException w:name="Medium Grid 2 Accent 6" w:semiHidden="0" w:uiPriority="68" w:unhideWhenUsed="0"/>
+    <w:lsdException w:name="Medium Grid 3 Accent 6" w:semiHidden="0" w:uiPriority="69" w:unhideWhenUsed="0"/>
+    <w:lsdException w:name="Dark List Accent 6" w:semiHidden="0" w:uiPriority="70" w:unhideWhenUsed="0"/>
+    <w:lsdException w:name="Colorful Shading Accent 6" w:semiHidden="0" w:uiPriority="71" w:unhideWhenUsed="0"/>
+    <w:lsdException w:name="Colorful List Accent 6" w:semiHidden="0" w:uiPriority="72" w:unhideWhenUsed="0"/>
+    <w:lsdException w:name="Colorful Grid Accent 6" w:semiHidden="0" w:uiPriority="73" w:unhideWhenUsed="0"/>
+    <w:lsdException w:name="Subtle Emphasis" w:semiHidden="0" w:uiPriority="19" w:unhideWhenUsed="0" w:qFormat="1"/>
+    <w:lsdException w:name="Intense Emphasis" w:semiHidden="0" w:uiPriority="21" w:unhideWhenUsed="0" w:qFormat="1"/>
+    <w:lsdException w:name="Subtle Reference" w:semiHidden="0" w:uiPriority="31" w:unhideWhenUsed="0" w:qFormat="1"/>
+    <w:lsdException w:name="Intense Reference" w:semiHidden="0" w:uiPriority="32" w:unhideWhenUsed="0" w:qFormat="1"/>
+    <w:lsdException w:name="Book Title" w:semiHidden="0" w:uiPriority="33" w:unhideWhenUsed="0" w:qFormat="1"/>
+    <w:lsdException w:name="Bibliography" w:uiPriority="37"/>
+    <w:lsdException w:name="TOC Heading" w:uiPriority="39" w:qFormat="1"/>
   </w:latentStyles>
   <w:style w:type="paragraph" w:default="1" w:styleId="Normal">
     <w:name w:val="Normal"/>
@@ -2983,6 +2751,290 @@
     <w:rPr>
       <w:color w:val="954F72" w:themeColor="followedHyperlink"/>
       <w:u w:val="single"/>
+    </w:rPr>
+  </w:style>
+  <w:style w:type="paragraph" w:styleId="BalloonText">
+    <w:name w:val="Balloon Text"/>
+    <w:basedOn w:val="Normal"/>
+    <w:link w:val="BalloonTextChar"/>
+    <w:uiPriority w:val="99"/>
+    <w:semiHidden/>
+    <w:unhideWhenUsed/>
+    <w:rsid w:val="00306B31"/>
+    <w:pPr>
+      <w:spacing w:after="0" w:line="240" w:lineRule="auto"/>
+    </w:pPr>
+    <w:rPr>
+      <w:rFonts w:ascii="Tahoma" w:hAnsi="Tahoma" w:cs="Tahoma"/>
+      <w:sz w:val="16"/>
+      <w:szCs w:val="16"/>
+    </w:rPr>
+  </w:style>
+  <w:style w:type="character" w:customStyle="1" w:styleId="BalloonTextChar">
+    <w:name w:val="Balloon Text Char"/>
+    <w:basedOn w:val="DefaultParagraphFont"/>
+    <w:link w:val="BalloonText"/>
+    <w:uiPriority w:val="99"/>
+    <w:semiHidden/>
+    <w:rsid w:val="00306B31"/>
+    <w:rPr>
+      <w:rFonts w:ascii="Tahoma" w:hAnsi="Tahoma" w:cs="Tahoma"/>
+      <w:sz w:val="16"/>
+      <w:szCs w:val="16"/>
+    </w:rPr>
+  </w:style>
+</w:styles>
+</file>
+
+<file path=word/stylesWithEffects.xml><?xml version="1.0" encoding="utf-8"?>
+<w:styles xmlns:wpc="http://schemas.microsoft.com/office/word/2010/wordprocessingCanvas" xmlns:mc="http://schemas.openxmlformats.org/markup-compatibility/2006" xmlns:o="urn:schemas-microsoft-com:office:office" xmlns:r="http://schemas.openxmlformats.org/officeDocument/2006/relationships" xmlns:m="http://schemas.openxmlformats.org/officeDocument/2006/math" xmlns:v="urn:schemas-microsoft-com:vml" xmlns:wp14="http://schemas.microsoft.com/office/word/2010/wordprocessingDrawing" xmlns:wp="http://schemas.openxmlformats.org/drawingml/2006/wordprocessingDrawing" xmlns:w10="urn:schemas-microsoft-com:office:word" xmlns:w="http://schemas.openxmlformats.org/wordprocessingml/2006/main" xmlns:w14="http://schemas.microsoft.com/office/word/2010/wordml" xmlns:wpg="http://schemas.microsoft.com/office/word/2010/wordprocessingGroup" xmlns:wpi="http://schemas.microsoft.com/office/word/2010/wordprocessingInk" xmlns:wne="http://schemas.microsoft.com/office/word/2006/wordml" xmlns:wps="http://schemas.microsoft.com/office/word/2010/wordprocessingShape" mc:Ignorable="w14 wp14">
+  <w:docDefaults>
+    <w:rPrDefault>
+      <w:rPr>
+        <w:rFonts w:asciiTheme="minorHAnsi" w:eastAsiaTheme="minorHAnsi" w:hAnsiTheme="minorHAnsi" w:cstheme="minorBidi"/>
+        <w:sz w:val="22"/>
+        <w:szCs w:val="22"/>
+        <w:lang w:val="en-US" w:eastAsia="en-US" w:bidi="ar-SA"/>
+      </w:rPr>
+    </w:rPrDefault>
+    <w:pPrDefault>
+      <w:pPr>
+        <w:spacing w:after="160" w:line="259" w:lineRule="auto"/>
+      </w:pPr>
+    </w:pPrDefault>
+  </w:docDefaults>
+  <w:latentStyles w:defLockedState="0" w:defUIPriority="99" w:defSemiHidden="1" w:defUnhideWhenUsed="1" w:defQFormat="0" w:count="267">
+    <w:lsdException w:name="Normal" w:semiHidden="0" w:uiPriority="0" w:unhideWhenUsed="0" w:qFormat="1"/>
+    <w:lsdException w:name="heading 1" w:semiHidden="0" w:uiPriority="9" w:unhideWhenUsed="0" w:qFormat="1"/>
+    <w:lsdException w:name="heading 2" w:uiPriority="9" w:qFormat="1"/>
+    <w:lsdException w:name="heading 3" w:uiPriority="9" w:qFormat="1"/>
+    <w:lsdException w:name="heading 4" w:uiPriority="9" w:qFormat="1"/>
+    <w:lsdException w:name="heading 5" w:uiPriority="9" w:qFormat="1"/>
+    <w:lsdException w:name="heading 6" w:uiPriority="9" w:qFormat="1"/>
+    <w:lsdException w:name="heading 7" w:uiPriority="9" w:qFormat="1"/>
+    <w:lsdException w:name="heading 8" w:uiPriority="9" w:qFormat="1"/>
+    <w:lsdException w:name="heading 9" w:uiPriority="9" w:qFormat="1"/>
+    <w:lsdException w:name="toc 1" w:uiPriority="39"/>
+    <w:lsdException w:name="toc 2" w:uiPriority="39"/>
+    <w:lsdException w:name="toc 3" w:uiPriority="39"/>
+    <w:lsdException w:name="toc 4" w:uiPriority="39"/>
+    <w:lsdException w:name="toc 5" w:uiPriority="39"/>
+    <w:lsdException w:name="toc 6" w:uiPriority="39"/>
+    <w:lsdException w:name="toc 7" w:uiPriority="39"/>
+    <w:lsdException w:name="toc 8" w:uiPriority="39"/>
+    <w:lsdException w:name="toc 9" w:uiPriority="39"/>
+    <w:lsdException w:name="caption" w:uiPriority="35" w:qFormat="1"/>
+    <w:lsdException w:name="Title" w:semiHidden="0" w:uiPriority="10" w:unhideWhenUsed="0" w:qFormat="1"/>
+    <w:lsdException w:name="Default Paragraph Font" w:uiPriority="1"/>
+    <w:lsdException w:name="Subtitle" w:semiHidden="0" w:uiPriority="11" w:unhideWhenUsed="0" w:qFormat="1"/>
+    <w:lsdException w:name="Strong" w:semiHidden="0" w:uiPriority="22" w:unhideWhenUsed="0" w:qFormat="1"/>
+    <w:lsdException w:name="Emphasis" w:semiHidden="0" w:uiPriority="20" w:unhideWhenUsed="0" w:qFormat="1"/>
+    <w:lsdException w:name="Table Grid" w:semiHidden="0" w:uiPriority="39" w:unhideWhenUsed="0"/>
+    <w:lsdException w:name="Placeholder Text" w:unhideWhenUsed="0"/>
+    <w:lsdException w:name="No Spacing" w:semiHidden="0" w:uiPriority="1" w:unhideWhenUsed="0" w:qFormat="1"/>
+    <w:lsdException w:name="Light Shading" w:semiHidden="0" w:uiPriority="60" w:unhideWhenUsed="0"/>
+    <w:lsdException w:name="Light List" w:semiHidden="0" w:uiPriority="61" w:unhideWhenUsed="0"/>
+    <w:lsdException w:name="Light Grid" w:semiHidden="0" w:uiPriority="62" w:unhideWhenUsed="0"/>
+    <w:lsdException w:name="Medium Shading 1" w:semiHidden="0" w:uiPriority="63" w:unhideWhenUsed="0"/>
+    <w:lsdException w:name="Medium Shading 2" w:semiHidden="0" w:uiPriority="64" w:unhideWhenUsed="0"/>
+    <w:lsdException w:name="Medium List 1" w:semiHidden="0" w:uiPriority="65" w:unhideWhenUsed="0"/>
+    <w:lsdException w:name="Medium List 2" w:semiHidden="0" w:uiPriority="66" w:unhideWhenUsed="0"/>
+    <w:lsdException w:name="Medium Grid 1" w:semiHidden="0" w:uiPriority="67" w:unhideWhenUsed="0"/>
+    <w:lsdException w:name="Medium Grid 2" w:semiHidden="0" w:uiPriority="68" w:unhideWhenUsed="0"/>
+    <w:lsdException w:name="Medium Grid 3" w:semiHidden="0" w:uiPriority="69" w:unhideWhenUsed="0"/>
+    <w:lsdException w:name="Dark List" w:semiHidden="0" w:uiPriority="70" w:unhideWhenUsed="0"/>
+    <w:lsdException w:name="Colorful Shading" w:semiHidden="0" w:uiPriority="71" w:unhideWhenUsed="0"/>
+    <w:lsdException w:name="Colorful List" w:semiHidden="0" w:uiPriority="72" w:unhideWhenUsed="0"/>
+    <w:lsdException w:name="Colorful Grid" w:semiHidden="0" w:uiPriority="73" w:unhideWhenUsed="0"/>
+    <w:lsdException w:name="Light Shading Accent 1" w:semiHidden="0" w:uiPriority="60" w:unhideWhenUsed="0"/>
+    <w:lsdException w:name="Light List Accent 1" w:semiHidden="0" w:uiPriority="61" w:unhideWhenUsed="0"/>
+    <w:lsdException w:name="Light Grid Accent 1" w:semiHidden="0" w:uiPriority="62" w:unhideWhenUsed="0"/>
+    <w:lsdException w:name="Medium Shading 1 Accent 1" w:semiHidden="0" w:uiPriority="63" w:unhideWhenUsed="0"/>
+    <w:lsdException w:name="Medium Shading 2 Accent 1" w:semiHidden="0" w:uiPriority="64" w:unhideWhenUsed="0"/>
+    <w:lsdException w:name="Medium List 1 Accent 1" w:semiHidden="0" w:uiPriority="65" w:unhideWhenUsed="0"/>
+    <w:lsdException w:name="Revision" w:unhideWhenUsed="0"/>
+    <w:lsdException w:name="List Paragraph" w:semiHidden="0" w:uiPriority="34" w:unhideWhenUsed="0" w:qFormat="1"/>
+    <w:lsdException w:name="Quote" w:semiHidden="0" w:uiPriority="29" w:unhideWhenUsed="0" w:qFormat="1"/>
+    <w:lsdException w:name="Intense Quote" w:semiHidden="0" w:uiPriority="30" w:unhideWhenUsed="0" w:qFormat="1"/>
+    <w:lsdException w:name="Medium List 2 Accent 1" w:semiHidden="0" w:uiPriority="66" w:unhideWhenUsed="0"/>
+    <w:lsdException w:name="Medium Grid 1 Accent 1" w:semiHidden="0" w:uiPriority="67" w:unhideWhenUsed="0"/>
+    <w:lsdException w:name="Medium Grid 2 Accent 1" w:semiHidden="0" w:uiPriority="68" w:unhideWhenUsed="0"/>
+    <w:lsdException w:name="Medium Grid 3 Accent 1" w:semiHidden="0" w:uiPriority="69" w:unhideWhenUsed="0"/>
+    <w:lsdException w:name="Dark List Accent 1" w:semiHidden="0" w:uiPriority="70" w:unhideWhenUsed="0"/>
+    <w:lsdException w:name="Colorful Shading Accent 1" w:semiHidden="0" w:uiPriority="71" w:unhideWhenUsed="0"/>
+    <w:lsdException w:name="Colorful List Accent 1" w:semiHidden="0" w:uiPriority="72" w:unhideWhenUsed="0"/>
+    <w:lsdException w:name="Colorful Grid Accent 1" w:semiHidden="0" w:uiPriority="73" w:unhideWhenUsed="0"/>
+    <w:lsdException w:name="Light Shading Accent 2" w:semiHidden="0" w:uiPriority="60" w:unhideWhenUsed="0"/>
+    <w:lsdException w:name="Light List Accent 2" w:semiHidden="0" w:uiPriority="61" w:unhideWhenUsed="0"/>
+    <w:lsdException w:name="Light Grid Accent 2" w:semiHidden="0" w:uiPriority="62" w:unhideWhenUsed="0"/>
+    <w:lsdException w:name="Medium Shading 1 Accent 2" w:semiHidden="0" w:uiPriority="63" w:unhideWhenUsed="0"/>
+    <w:lsdException w:name="Medium Shading 2 Accent 2" w:semiHidden="0" w:uiPriority="64" w:unhideWhenUsed="0"/>
+    <w:lsdException w:name="Medium List 1 Accent 2" w:semiHidden="0" w:uiPriority="65" w:unhideWhenUsed="0"/>
+    <w:lsdException w:name="Medium List 2 Accent 2" w:semiHidden="0" w:uiPriority="66" w:unhideWhenUsed="0"/>
+    <w:lsdException w:name="Medium Grid 1 Accent 2" w:semiHidden="0" w:uiPriority="67" w:unhideWhenUsed="0"/>
+    <w:lsdException w:name="Medium Grid 2 Accent 2" w:semiHidden="0" w:uiPriority="68" w:unhideWhenUsed="0"/>
+    <w:lsdException w:name="Medium Grid 3 Accent 2" w:semiHidden="0" w:uiPriority="69" w:unhideWhenUsed="0"/>
+    <w:lsdException w:name="Dark List Accent 2" w:semiHidden="0" w:uiPriority="70" w:unhideWhenUsed="0"/>
+    <w:lsdException w:name="Colorful Shading Accent 2" w:semiHidden="0" w:uiPriority="71" w:unhideWhenUsed="0"/>
+    <w:lsdException w:name="Colorful List Accent 2" w:semiHidden="0" w:uiPriority="72" w:unhideWhenUsed="0"/>
+    <w:lsdException w:name="Colorful Grid Accent 2" w:semiHidden="0" w:uiPriority="73" w:unhideWhenUsed="0"/>
+    <w:lsdException w:name="Light Shading Accent 3" w:semiHidden="0" w:uiPriority="60" w:unhideWhenUsed="0"/>
+    <w:lsdException w:name="Light List Accent 3" w:semiHidden="0" w:uiPriority="61" w:unhideWhenUsed="0"/>
+    <w:lsdException w:name="Light Grid Accent 3" w:semiHidden="0" w:uiPriority="62" w:unhideWhenUsed="0"/>
+    <w:lsdException w:name="Medium Shading 1 Accent 3" w:semiHidden="0" w:uiPriority="63" w:unhideWhenUsed="0"/>
+    <w:lsdException w:name="Medium Shading 2 Accent 3" w:semiHidden="0" w:uiPriority="64" w:unhideWhenUsed="0"/>
+    <w:lsdException w:name="Medium List 1 Accent 3" w:semiHidden="0" w:uiPriority="65" w:unhideWhenUsed="0"/>
+    <w:lsdException w:name="Medium List 2 Accent 3" w:semiHidden="0" w:uiPriority="66" w:unhideWhenUsed="0"/>
+    <w:lsdException w:name="Medium Grid 1 Accent 3" w:semiHidden="0" w:uiPriority="67" w:unhideWhenUsed="0"/>
+    <w:lsdException w:name="Medium Grid 2 Accent 3" w:semiHidden="0" w:uiPriority="68" w:unhideWhenUsed="0"/>
+    <w:lsdException w:name="Medium Grid 3 Accent 3" w:semiHidden="0" w:uiPriority="69" w:unhideWhenUsed="0"/>
+    <w:lsdException w:name="Dark List Accent 3" w:semiHidden="0" w:uiPriority="70" w:unhideWhenUsed="0"/>
+    <w:lsdException w:name="Colorful Shading Accent 3" w:semiHidden="0" w:uiPriority="71" w:unhideWhenUsed="0"/>
+    <w:lsdException w:name="Colorful List Accent 3" w:semiHidden="0" w:uiPriority="72" w:unhideWhenUsed="0"/>
+    <w:lsdException w:name="Colorful Grid Accent 3" w:semiHidden="0" w:uiPriority="73" w:unhideWhenUsed="0"/>
+    <w:lsdException w:name="Light Shading Accent 4" w:semiHidden="0" w:uiPriority="60" w:unhideWhenUsed="0"/>
+    <w:lsdException w:name="Light List Accent 4" w:semiHidden="0" w:uiPriority="61" w:unhideWhenUsed="0"/>
+    <w:lsdException w:name="Light Grid Accent 4" w:semiHidden="0" w:uiPriority="62" w:unhideWhenUsed="0"/>
+    <w:lsdException w:name="Medium Shading 1 Accent 4" w:semiHidden="0" w:uiPriority="63" w:unhideWhenUsed="0"/>
+    <w:lsdException w:name="Medium Shading 2 Accent 4" w:semiHidden="0" w:uiPriority="64" w:unhideWhenUsed="0"/>
+    <w:lsdException w:name="Medium List 1 Accent 4" w:semiHidden="0" w:uiPriority="65" w:unhideWhenUsed="0"/>
+    <w:lsdException w:name="Medium List 2 Accent 4" w:semiHidden="0" w:uiPriority="66" w:unhideWhenUsed="0"/>
+    <w:lsdException w:name="Medium Grid 1 Accent 4" w:semiHidden="0" w:uiPriority="67" w:unhideWhenUsed="0"/>
+    <w:lsdException w:name="Medium Grid 2 Accent 4" w:semiHidden="0" w:uiPriority="68" w:unhideWhenUsed="0"/>
+    <w:lsdException w:name="Medium Grid 3 Accent 4" w:semiHidden="0" w:uiPriority="69" w:unhideWhenUsed="0"/>
+    <w:lsdException w:name="Dark List Accent 4" w:semiHidden="0" w:uiPriority="70" w:unhideWhenUsed="0"/>
+    <w:lsdException w:name="Colorful Shading Accent 4" w:semiHidden="0" w:uiPriority="71" w:unhideWhenUsed="0"/>
+    <w:lsdException w:name="Colorful List Accent 4" w:semiHidden="0" w:uiPriority="72" w:unhideWhenUsed="0"/>
+    <w:lsdException w:name="Colorful Grid Accent 4" w:semiHidden="0" w:uiPriority="73" w:unhideWhenUsed="0"/>
+    <w:lsdException w:name="Light Shading Accent 5" w:semiHidden="0" w:uiPriority="60" w:unhideWhenUsed="0"/>
+    <w:lsdException w:name="Light List Accent 5" w:semiHidden="0" w:uiPriority="61" w:unhideWhenUsed="0"/>
+    <w:lsdException w:name="Light Grid Accent 5" w:semiHidden="0" w:uiPriority="62" w:unhideWhenUsed="0"/>
+    <w:lsdException w:name="Medium Shading 1 Accent 5" w:semiHidden="0" w:uiPriority="63" w:unhideWhenUsed="0"/>
+    <w:lsdException w:name="Medium Shading 2 Accent 5" w:semiHidden="0" w:uiPriority="64" w:unhideWhenUsed="0"/>
+    <w:lsdException w:name="Medium List 1 Accent 5" w:semiHidden="0" w:uiPriority="65" w:unhideWhenUsed="0"/>
+    <w:lsdException w:name="Medium List 2 Accent 5" w:semiHidden="0" w:uiPriority="66" w:unhideWhenUsed="0"/>
+    <w:lsdException w:name="Medium Grid 1 Accent 5" w:semiHidden="0" w:uiPriority="67" w:unhideWhenUsed="0"/>
+    <w:lsdException w:name="Medium Grid 2 Accent 5" w:semiHidden="0" w:uiPriority="68" w:unhideWhenUsed="0"/>
+    <w:lsdException w:name="Medium Grid 3 Accent 5" w:semiHidden="0" w:uiPriority="69" w:unhideWhenUsed="0"/>
+    <w:lsdException w:name="Dark List Accent 5" w:semiHidden="0" w:uiPriority="70" w:unhideWhenUsed="0"/>
+    <w:lsdException w:name="Colorful Shading Accent 5" w:semiHidden="0" w:uiPriority="71" w:unhideWhenUsed="0"/>
+    <w:lsdException w:name="Colorful List Accent 5" w:semiHidden="0" w:uiPriority="72" w:unhideWhenUsed="0"/>
+    <w:lsdException w:name="Colorful Grid Accent 5" w:semiHidden="0" w:uiPriority="73" w:unhideWhenUsed="0"/>
+    <w:lsdException w:name="Light Shading Accent 6" w:semiHidden="0" w:uiPriority="60" w:unhideWhenUsed="0"/>
+    <w:lsdException w:name="Light List Accent 6" w:semiHidden="0" w:uiPriority="61" w:unhideWhenUsed="0"/>
+    <w:lsdException w:name="Light Grid Accent 6" w:semiHidden="0" w:uiPriority="62" w:unhideWhenUsed="0"/>
+    <w:lsdException w:name="Medium Shading 1 Accent 6" w:semiHidden="0" w:uiPriority="63" w:unhideWhenUsed="0"/>
+    <w:lsdException w:name="Medium Shading 2 Accent 6" w:semiHidden="0" w:uiPriority="64" w:unhideWhenUsed="0"/>
+    <w:lsdException w:name="Medium List 1 Accent 6" w:semiHidden="0" w:uiPriority="65" w:unhideWhenUsed="0"/>
+    <w:lsdException w:name="Medium List 2 Accent 6" w:semiHidden="0" w:uiPriority="66" w:unhideWhenUsed="0"/>
+    <w:lsdException w:name="Medium Grid 1 Accent 6" w:semiHidden="0" w:uiPriority="67" w:unhideWhenUsed="0"/>
+    <w:lsdException w:name="Medium Grid 2 Accent 6" w:semiHidden="0" w:uiPriority="68" w:unhideWhenUsed="0"/>
+    <w:lsdException w:name="Medium Grid 3 Accent 6" w:semiHidden="0" w:uiPriority="69" w:unhideWhenUsed="0"/>
+    <w:lsdException w:name="Dark List Accent 6" w:semiHidden="0" w:uiPriority="70" w:unhideWhenUsed="0"/>
+    <w:lsdException w:name="Colorful Shading Accent 6" w:semiHidden="0" w:uiPriority="71" w:unhideWhenUsed="0"/>
+    <w:lsdException w:name="Colorful List Accent 6" w:semiHidden="0" w:uiPriority="72" w:unhideWhenUsed="0"/>
+    <w:lsdException w:name="Colorful Grid Accent 6" w:semiHidden="0" w:uiPriority="73" w:unhideWhenUsed="0"/>
+    <w:lsdException w:name="Subtle Emphasis" w:semiHidden="0" w:uiPriority="19" w:unhideWhenUsed="0" w:qFormat="1"/>
+    <w:lsdException w:name="Intense Emphasis" w:semiHidden="0" w:uiPriority="21" w:unhideWhenUsed="0" w:qFormat="1"/>
+    <w:lsdException w:name="Subtle Reference" w:semiHidden="0" w:uiPriority="31" w:unhideWhenUsed="0" w:qFormat="1"/>
+    <w:lsdException w:name="Intense Reference" w:semiHidden="0" w:uiPriority="32" w:unhideWhenUsed="0" w:qFormat="1"/>
+    <w:lsdException w:name="Book Title" w:semiHidden="0" w:uiPriority="33" w:unhideWhenUsed="0" w:qFormat="1"/>
+    <w:lsdException w:name="Bibliography" w:uiPriority="37"/>
+    <w:lsdException w:name="TOC Heading" w:uiPriority="39" w:qFormat="1"/>
+  </w:latentStyles>
+  <w:style w:type="paragraph" w:default="1" w:styleId="Normal">
+    <w:name w:val="Normal"/>
+    <w:qFormat/>
+  </w:style>
+  <w:style w:type="character" w:default="1" w:styleId="DefaultParagraphFont">
+    <w:name w:val="Default Paragraph Font"/>
+    <w:uiPriority w:val="1"/>
+    <w:semiHidden/>
+    <w:unhideWhenUsed/>
+  </w:style>
+  <w:style w:type="table" w:default="1" w:styleId="TableNormal">
+    <w:name w:val="Normal Table"/>
+    <w:uiPriority w:val="99"/>
+    <w:semiHidden/>
+    <w:unhideWhenUsed/>
+    <w:tblPr>
+      <w:tblInd w:w="0" w:type="dxa"/>
+      <w:tblCellMar>
+        <w:top w:w="0" w:type="dxa"/>
+        <w:left w:w="108" w:type="dxa"/>
+        <w:bottom w:w="0" w:type="dxa"/>
+        <w:right w:w="108" w:type="dxa"/>
+      </w:tblCellMar>
+    </w:tblPr>
+  </w:style>
+  <w:style w:type="numbering" w:default="1" w:styleId="NoList">
+    <w:name w:val="No List"/>
+    <w:uiPriority w:val="99"/>
+    <w:semiHidden/>
+    <w:unhideWhenUsed/>
+  </w:style>
+  <w:style w:type="paragraph" w:styleId="ListParagraph">
+    <w:name w:val="List Paragraph"/>
+    <w:basedOn w:val="Normal"/>
+    <w:uiPriority w:val="34"/>
+    <w:qFormat/>
+    <w:rsid w:val="00EB07B1"/>
+    <w:pPr>
+      <w:ind w:left="720"/>
+      <w:contextualSpacing/>
+    </w:pPr>
+  </w:style>
+  <w:style w:type="character" w:styleId="Hyperlink">
+    <w:name w:val="Hyperlink"/>
+    <w:basedOn w:val="DefaultParagraphFont"/>
+    <w:uiPriority w:val="99"/>
+    <w:unhideWhenUsed/>
+    <w:rsid w:val="00EB07B1"/>
+    <w:rPr>
+      <w:color w:val="0563C1" w:themeColor="hyperlink"/>
+      <w:u w:val="single"/>
+    </w:rPr>
+  </w:style>
+  <w:style w:type="character" w:styleId="FollowedHyperlink">
+    <w:name w:val="FollowedHyperlink"/>
+    <w:basedOn w:val="DefaultParagraphFont"/>
+    <w:uiPriority w:val="99"/>
+    <w:semiHidden/>
+    <w:unhideWhenUsed/>
+    <w:rsid w:val="008161A1"/>
+    <w:rPr>
+      <w:color w:val="954F72" w:themeColor="followedHyperlink"/>
+      <w:u w:val="single"/>
+    </w:rPr>
+  </w:style>
+  <w:style w:type="paragraph" w:styleId="BalloonText">
+    <w:name w:val="Balloon Text"/>
+    <w:basedOn w:val="Normal"/>
+    <w:link w:val="BalloonTextChar"/>
+    <w:uiPriority w:val="99"/>
+    <w:semiHidden/>
+    <w:unhideWhenUsed/>
+    <w:rsid w:val="00306B31"/>
+    <w:pPr>
+      <w:spacing w:after="0" w:line="240" w:lineRule="auto"/>
+    </w:pPr>
+    <w:rPr>
+      <w:rFonts w:ascii="Tahoma" w:hAnsi="Tahoma" w:cs="Tahoma"/>
+      <w:sz w:val="16"/>
+      <w:szCs w:val="16"/>
+    </w:rPr>
+  </w:style>
+  <w:style w:type="character" w:customStyle="1" w:styleId="BalloonTextChar">
+    <w:name w:val="Balloon Text Char"/>
+    <w:basedOn w:val="DefaultParagraphFont"/>
+    <w:link w:val="BalloonText"/>
+    <w:uiPriority w:val="99"/>
+    <w:semiHidden/>
+    <w:rsid w:val="00306B31"/>
+    <w:rPr>
+      <w:rFonts w:ascii="Tahoma" w:hAnsi="Tahoma" w:cs="Tahoma"/>
+      <w:sz w:val="16"/>
+      <w:szCs w:val="16"/>
     </w:rPr>
   </w:style>
 </w:styles>
@@ -3277,7 +3329,7 @@
   <a:extraClrSchemeLst/>
   <a:extLst>
     <a:ext uri="{05A4C25C-085E-4340-85A3-A5531E510DB2}">
-      <thm15:themeFamily xmlns:thm15="http://schemas.microsoft.com/office/thememl/2012/main" name="Office Theme" id="{62F939B6-93AF-4DB8-9C6B-D6C7DFDC589F}" vid="{4A3C46E8-61CC-4603-A589-7422A47A8E4A}"/>
+      <thm15:themeFamily xmlns="" xmlns:thm15="http://schemas.microsoft.com/office/thememl/2012/main" name="Office Theme" id="{62F939B6-93AF-4DB8-9C6B-D6C7DFDC589F}" vid="{4A3C46E8-61CC-4603-A589-7422A47A8E4A}"/>
     </a:ext>
   </a:extLst>
 </a:theme>

</xml_diff>